<commit_message>
Update final progress doc
Update final progress doc
</commit_message>
<xml_diff>
--- a/FinalProgress/Progress2TraceabilityRecord.docx
+++ b/FinalProgress/Progress2TraceabilityRecord.docx
@@ -27,7 +27,7 @@
           <w:sz w:val="48"/>
           <w:szCs w:val="48"/>
         </w:rPr>
-        <w:t>for</w:t>
+        <w:t>in</w:t>
       </w:r>
       <w:r>
         <w:rPr>
@@ -306,7 +306,7 @@
             <v:path o:extrusionok="f" gradientshapeok="t" o:connecttype="rect"/>
             <o:lock v:ext="edit" aspectratio="t"/>
           </v:shapetype>
-          <v:shape id="_x0000_i1025" type="#_x0000_t75" alt="Microsoft Office 签名行​​..." style="width:185.9pt;height:97.7pt;mso-width-percent:0;mso-height-percent:0;mso-width-percent:0;mso-height-percent:0">
+          <v:shape id="_x0000_i1025" type="#_x0000_t75" alt="Microsoft Office 签名行​​..." style="width:185.35pt;height:97.35pt;mso-width-percent:0;mso-height-percent:0;mso-width-percent:0;mso-height-percent:0">
             <v:imagedata r:id="rId7" o:title=""/>
             <o:lock v:ext="edit" ungrouping="t" rotation="t" cropping="t" verticies="t" text="t" grouping="t"/>
             <o:signatureline v:ext="edit" id="{CB116C51-4251-4A2D-8301-3285B9CBD66D}" provid="{00000000-0000-0000-0000-000000000000}" o:suggestedsigner="Dr. Pree Thiengburanathum" issignatureline="t"/>
@@ -504,7 +504,7 @@
       <w:tr>
         <w:trPr>
           <w:cnfStyle w:val="000000100000" w:firstRow="0" w:lastRow="0" w:firstColumn="0" w:lastColumn="0" w:oddVBand="0" w:evenVBand="0" w:oddHBand="1" w:evenHBand="0" w:firstRowFirstColumn="0" w:firstRowLastColumn="0" w:lastRowFirstColumn="0" w:lastRowLastColumn="0"/>
-          <w:trHeight w:val="1544"/>
+          <w:trHeight w:val="1858"/>
         </w:trPr>
         <w:tc>
           <w:tcPr>
@@ -514,7 +514,6 @@
           <w:p>
             <w:pPr>
               <w:pStyle w:val="a3"/>
-              <w:spacing w:line="360" w:lineRule="auto"/>
               <w:jc w:val="center"/>
               <w:rPr>
                 <w:rFonts w:ascii="Times New Roman" w:hAnsi="Times New Roman" w:cs="Times New Roman"/>
@@ -533,7 +532,7 @@
           </w:p>
           <w:p>
             <w:pPr>
-              <w:spacing w:after="0"/>
+              <w:spacing w:after="0" w:line="240" w:lineRule="auto"/>
               <w:jc w:val="center"/>
               <w:rPr>
                 <w:rFonts w:cs="Times New Roman"/>
@@ -557,7 +556,7 @@
           </w:p>
           <w:p>
             <w:pPr>
-              <w:spacing w:after="0"/>
+              <w:spacing w:after="0" w:line="240" w:lineRule="auto"/>
               <w:rPr>
                 <w:rFonts w:cs="Times New Roman"/>
                 <w:szCs w:val="28"/>
@@ -583,6 +582,9 @@
             </w:r>
           </w:p>
           <w:p>
+            <w:pPr>
+              <w:spacing w:line="240" w:lineRule="auto"/>
+            </w:pPr>
             <w:r>
               <w:t xml:space="preserve">- </w:t>
             </w:r>
@@ -596,7 +598,7 @@
           </w:p>
           <w:p>
             <w:pPr>
-              <w:spacing w:after="0"/>
+              <w:spacing w:after="0" w:line="240" w:lineRule="auto"/>
               <w:rPr>
                 <w:rFonts w:cs="Times New Roman"/>
                 <w:b w:val="0"/>
@@ -754,7 +756,6 @@
           <w:p>
             <w:pPr>
               <w:pStyle w:val="a3"/>
-              <w:spacing w:line="360" w:lineRule="auto"/>
               <w:jc w:val="center"/>
               <w:rPr>
                 <w:rFonts w:ascii="Times New Roman" w:hAnsi="Times New Roman" w:cs="Times New Roman"/>
@@ -773,7 +774,7 @@
           </w:p>
           <w:p>
             <w:pPr>
-              <w:spacing w:after="0"/>
+              <w:spacing w:after="0" w:line="240" w:lineRule="auto"/>
               <w:rPr>
                 <w:rFonts w:cs="Times New Roman"/>
                 <w:szCs w:val="28"/>
@@ -789,7 +790,7 @@
           </w:p>
           <w:p>
             <w:pPr>
-              <w:spacing w:after="0"/>
+              <w:spacing w:after="0" w:line="240" w:lineRule="auto"/>
               <w:rPr>
                 <w:rFonts w:cs="Times New Roman"/>
                 <w:szCs w:val="28"/>
@@ -816,6 +817,7 @@
           </w:p>
           <w:p>
             <w:pPr>
+              <w:spacing w:line="240" w:lineRule="auto"/>
               <w:rPr>
                 <w:szCs w:val="28"/>
               </w:rPr>
@@ -833,7 +835,7 @@
           </w:p>
           <w:p>
             <w:pPr>
-              <w:spacing w:after="0"/>
+              <w:spacing w:after="0" w:line="240" w:lineRule="auto"/>
               <w:rPr>
                 <w:rFonts w:cs="Times New Roman"/>
                 <w:szCs w:val="28"/>
@@ -997,7 +999,6 @@
           <w:p>
             <w:pPr>
               <w:pStyle w:val="a3"/>
-              <w:spacing w:line="360" w:lineRule="auto"/>
               <w:jc w:val="center"/>
               <w:rPr>
                 <w:rFonts w:ascii="Times New Roman" w:hAnsi="Times New Roman" w:cs="Times New Roman"/>
@@ -1016,7 +1017,7 @@
           </w:p>
           <w:p>
             <w:pPr>
-              <w:spacing w:after="0"/>
+              <w:spacing w:after="0" w:line="240" w:lineRule="auto"/>
               <w:rPr>
                 <w:rFonts w:cs="Times New Roman"/>
                 <w:szCs w:val="28"/>
@@ -1046,7 +1047,7 @@
           </w:p>
           <w:p>
             <w:pPr>
-              <w:spacing w:after="0"/>
+              <w:spacing w:after="0" w:line="240" w:lineRule="auto"/>
               <w:rPr>
                 <w:rFonts w:cs="Times New Roman"/>
                 <w:szCs w:val="28"/>
@@ -1073,6 +1074,7 @@
           </w:p>
           <w:p>
             <w:pPr>
+              <w:spacing w:line="240" w:lineRule="auto"/>
               <w:rPr>
                 <w:szCs w:val="28"/>
               </w:rPr>
@@ -1091,7 +1093,6 @@
           <w:p>
             <w:pPr>
               <w:pStyle w:val="a3"/>
-              <w:spacing w:line="360" w:lineRule="auto"/>
               <w:jc w:val="center"/>
               <w:rPr>
                 <w:rFonts w:ascii="Times New Roman" w:hAnsi="Times New Roman" w:cs="Times New Roman"/>
@@ -1115,10 +1116,17 @@
             </w:pPr>
             <w:r>
               <w:rPr>
+                <w:rFonts w:cs="Times New Roman" w:hint="eastAsia"/>
+                <w:szCs w:val="28"/>
+              </w:rPr>
+              <w:t>D</w:t>
+            </w:r>
+            <w:r>
+              <w:rPr>
                 <w:rFonts w:cs="Times New Roman"/>
                 <w:szCs w:val="28"/>
               </w:rPr>
-              <w:t>Final</w:t>
+              <w:t>raft</w:t>
             </w:r>
           </w:p>
         </w:tc>
@@ -1261,6 +1269,303 @@
           <w:p>
             <w:pPr>
               <w:cnfStyle w:val="000000100000" w:firstRow="0" w:lastRow="0" w:firstColumn="0" w:lastColumn="0" w:oddVBand="0" w:evenVBand="0" w:oddHBand="1" w:evenHBand="0" w:firstRowFirstColumn="0" w:firstRowLastColumn="0" w:lastRowFirstColumn="0" w:lastRowLastColumn="0"/>
+              <w:rPr>
+                <w:rFonts w:cs="Times New Roman"/>
+                <w:szCs w:val="28"/>
+              </w:rPr>
+            </w:pPr>
+            <w:r>
+              <w:rPr>
+                <w:rFonts w:cs="Times New Roman"/>
+                <w:szCs w:val="28"/>
+              </w:rPr>
+              <w:t>ZJY, LYW</w:t>
+            </w:r>
+          </w:p>
+        </w:tc>
+      </w:tr>
+      <w:tr>
+        <w:trPr>
+          <w:trHeight w:val="1606"/>
+        </w:trPr>
+        <w:tc>
+          <w:tcPr>
+            <w:cnfStyle w:val="001000000000" w:firstRow="0" w:lastRow="0" w:firstColumn="1" w:lastColumn="0" w:oddVBand="0" w:evenVBand="0" w:oddHBand="0" w:evenHBand="0" w:firstRowFirstColumn="0" w:firstRowLastColumn="0" w:lastRowFirstColumn="0" w:lastRowLastColumn="0"/>
+            <w:tcW w:w="2475" w:type="dxa"/>
+          </w:tcPr>
+          <w:p>
+            <w:pPr>
+              <w:pStyle w:val="a3"/>
+              <w:jc w:val="center"/>
+              <w:rPr>
+                <w:rFonts w:ascii="Times New Roman" w:hAnsi="Times New Roman" w:cs="Times New Roman"/>
+                <w:sz w:val="24"/>
+                <w:szCs w:val="24"/>
+              </w:rPr>
+            </w:pPr>
+            <w:r>
+              <w:rPr>
+                <w:rFonts w:ascii="Times New Roman" w:hAnsi="Times New Roman" w:cs="Times New Roman"/>
+                <w:sz w:val="24"/>
+                <w:szCs w:val="24"/>
+              </w:rPr>
+              <w:t>Traceability Record</w:t>
+            </w:r>
+          </w:p>
+          <w:p>
+            <w:pPr>
+              <w:spacing w:after="0" w:line="240" w:lineRule="auto"/>
+              <w:rPr>
+                <w:rFonts w:cs="Times New Roman"/>
+                <w:szCs w:val="28"/>
+              </w:rPr>
+            </w:pPr>
+            <w:r>
+              <w:rPr>
+                <w:rFonts w:cs="Times New Roman"/>
+                <w:szCs w:val="28"/>
+              </w:rPr>
+              <w:t>_v</w:t>
+            </w:r>
+            <w:r>
+              <w:rPr>
+                <w:rFonts w:cs="Times New Roman"/>
+                <w:szCs w:val="28"/>
+              </w:rPr>
+              <w:t>4</w:t>
+            </w:r>
+            <w:r>
+              <w:rPr>
+                <w:rFonts w:cs="Times New Roman"/>
+                <w:szCs w:val="28"/>
+              </w:rPr>
+              <w:t>.docx</w:t>
+            </w:r>
+          </w:p>
+          <w:p>
+            <w:pPr>
+              <w:spacing w:after="0" w:line="240" w:lineRule="auto"/>
+              <w:rPr>
+                <w:rFonts w:cs="Times New Roman"/>
+                <w:szCs w:val="28"/>
+              </w:rPr>
+            </w:pPr>
+            <w:r>
+              <w:rPr>
+                <w:rFonts w:cs="Times New Roman" w:hint="eastAsia"/>
+                <w:b w:val="0"/>
+                <w:bCs w:val="0"/>
+                <w:szCs w:val="28"/>
+              </w:rPr>
+              <w:t>M</w:t>
+            </w:r>
+            <w:r>
+              <w:rPr>
+                <w:rFonts w:cs="Times New Roman"/>
+                <w:b w:val="0"/>
+                <w:bCs w:val="0"/>
+                <w:szCs w:val="28"/>
+              </w:rPr>
+              <w:t>odify:</w:t>
+            </w:r>
+          </w:p>
+          <w:p>
+            <w:pPr>
+              <w:spacing w:line="240" w:lineRule="auto"/>
+              <w:rPr>
+                <w:szCs w:val="28"/>
+              </w:rPr>
+            </w:pPr>
+            <w:r>
+              <w:t xml:space="preserve">- </w:t>
+            </w:r>
+            <w:r>
+              <w:rPr>
+                <w:b w:val="0"/>
+                <w:bCs w:val="0"/>
+              </w:rPr>
+              <w:t>Traceability Record</w:t>
+            </w:r>
+          </w:p>
+          <w:p>
+            <w:pPr>
+              <w:pStyle w:val="a3"/>
+              <w:jc w:val="center"/>
+              <w:rPr>
+                <w:rFonts w:ascii="Times New Roman" w:hAnsi="Times New Roman" w:cs="Times New Roman"/>
+                <w:sz w:val="24"/>
+                <w:szCs w:val="24"/>
+              </w:rPr>
+            </w:pPr>
+          </w:p>
+        </w:tc>
+        <w:tc>
+          <w:tcPr>
+            <w:tcW w:w="1190" w:type="dxa"/>
+          </w:tcPr>
+          <w:p>
+            <w:pPr>
+              <w:cnfStyle w:val="000000000000" w:firstRow="0" w:lastRow="0" w:firstColumn="0" w:lastColumn="0" w:oddVBand="0" w:evenVBand="0" w:oddHBand="0" w:evenHBand="0" w:firstRowFirstColumn="0" w:firstRowLastColumn="0" w:lastRowFirstColumn="0" w:lastRowLastColumn="0"/>
+              <w:rPr>
+                <w:rFonts w:cs="Times New Roman"/>
+                <w:szCs w:val="28"/>
+              </w:rPr>
+            </w:pPr>
+            <w:r>
+              <w:rPr>
+                <w:rFonts w:cs="Times New Roman" w:hint="eastAsia"/>
+                <w:szCs w:val="28"/>
+              </w:rPr>
+              <w:t>F</w:t>
+            </w:r>
+            <w:r>
+              <w:rPr>
+                <w:rFonts w:cs="Times New Roman"/>
+                <w:szCs w:val="28"/>
+              </w:rPr>
+              <w:t>inal</w:t>
+            </w:r>
+          </w:p>
+        </w:tc>
+        <w:tc>
+          <w:tcPr>
+            <w:tcW w:w="830" w:type="dxa"/>
+          </w:tcPr>
+          <w:p>
+            <w:pPr>
+              <w:cnfStyle w:val="000000000000" w:firstRow="0" w:lastRow="0" w:firstColumn="0" w:lastColumn="0" w:oddVBand="0" w:evenVBand="0" w:oddHBand="0" w:evenHBand="0" w:firstRowFirstColumn="0" w:firstRowLastColumn="0" w:lastRowFirstColumn="0" w:lastRowLastColumn="0"/>
+              <w:rPr>
+                <w:rFonts w:cs="Times New Roman"/>
+                <w:szCs w:val="28"/>
+              </w:rPr>
+            </w:pPr>
+            <w:r>
+              <w:rPr>
+                <w:rFonts w:cs="Times New Roman" w:hint="eastAsia"/>
+                <w:szCs w:val="28"/>
+              </w:rPr>
+              <w:t>2</w:t>
+            </w:r>
+            <w:r>
+              <w:rPr>
+                <w:rFonts w:cs="Times New Roman"/>
+                <w:szCs w:val="28"/>
+              </w:rPr>
+              <w:t>8</w:t>
+            </w:r>
+          </w:p>
+          <w:p>
+            <w:pPr>
+              <w:cnfStyle w:val="000000000000" w:firstRow="0" w:lastRow="0" w:firstColumn="0" w:lastColumn="0" w:oddVBand="0" w:evenVBand="0" w:oddHBand="0" w:evenHBand="0" w:firstRowFirstColumn="0" w:firstRowLastColumn="0" w:lastRowFirstColumn="0" w:lastRowLastColumn="0"/>
+              <w:rPr>
+                <w:rFonts w:cs="Times New Roman"/>
+                <w:szCs w:val="28"/>
+              </w:rPr>
+            </w:pPr>
+            <w:r>
+              <w:rPr>
+                <w:rFonts w:cs="Times New Roman" w:hint="eastAsia"/>
+                <w:szCs w:val="28"/>
+              </w:rPr>
+              <w:t>N</w:t>
+            </w:r>
+            <w:r>
+              <w:rPr>
+                <w:rFonts w:cs="Times New Roman"/>
+                <w:szCs w:val="28"/>
+              </w:rPr>
+              <w:t>ov,</w:t>
+            </w:r>
+          </w:p>
+          <w:p>
+            <w:pPr>
+              <w:cnfStyle w:val="000000000000" w:firstRow="0" w:lastRow="0" w:firstColumn="0" w:lastColumn="0" w:oddVBand="0" w:evenVBand="0" w:oddHBand="0" w:evenHBand="0" w:firstRowFirstColumn="0" w:firstRowLastColumn="0" w:lastRowFirstColumn="0" w:lastRowLastColumn="0"/>
+              <w:rPr>
+                <w:rFonts w:cs="Times New Roman" w:hint="eastAsia"/>
+                <w:szCs w:val="28"/>
+              </w:rPr>
+            </w:pPr>
+            <w:r>
+              <w:rPr>
+                <w:rFonts w:cs="Times New Roman" w:hint="eastAsia"/>
+                <w:szCs w:val="28"/>
+              </w:rPr>
+              <w:t>2</w:t>
+            </w:r>
+            <w:r>
+              <w:rPr>
+                <w:rFonts w:cs="Times New Roman"/>
+                <w:szCs w:val="28"/>
+              </w:rPr>
+              <w:t>019</w:t>
+            </w:r>
+          </w:p>
+        </w:tc>
+        <w:tc>
+          <w:tcPr>
+            <w:tcW w:w="1292" w:type="dxa"/>
+          </w:tcPr>
+          <w:p>
+            <w:pPr>
+              <w:cnfStyle w:val="000000000000" w:firstRow="0" w:lastRow="0" w:firstColumn="0" w:lastColumn="0" w:oddVBand="0" w:evenVBand="0" w:oddHBand="0" w:evenHBand="0" w:firstRowFirstColumn="0" w:firstRowLastColumn="0" w:lastRowFirstColumn="0" w:lastRowLastColumn="0"/>
+              <w:rPr>
+                <w:rFonts w:cs="Times New Roman"/>
+                <w:szCs w:val="28"/>
+              </w:rPr>
+            </w:pPr>
+            <w:r>
+              <w:rPr>
+                <w:rFonts w:cs="Times New Roman"/>
+                <w:szCs w:val="28"/>
+              </w:rPr>
+              <w:t>ZJY, LYW,</w:t>
+            </w:r>
+          </w:p>
+          <w:p>
+            <w:pPr>
+              <w:cnfStyle w:val="000000000000" w:firstRow="0" w:lastRow="0" w:firstColumn="0" w:lastColumn="0" w:oddVBand="0" w:evenVBand="0" w:oddHBand="0" w:evenHBand="0" w:firstRowFirstColumn="0" w:firstRowLastColumn="0" w:lastRowFirstColumn="0" w:lastRowLastColumn="0"/>
+              <w:rPr>
+                <w:rFonts w:cs="Times New Roman"/>
+                <w:szCs w:val="28"/>
+              </w:rPr>
+            </w:pPr>
+            <w:r>
+              <w:rPr>
+                <w:rFonts w:cs="Times New Roman"/>
+                <w:szCs w:val="28"/>
+              </w:rPr>
+              <w:t>AJP</w:t>
+            </w:r>
+          </w:p>
+        </w:tc>
+        <w:tc>
+          <w:tcPr>
+            <w:tcW w:w="1348" w:type="dxa"/>
+          </w:tcPr>
+          <w:p>
+            <w:pPr>
+              <w:cnfStyle w:val="000000000000" w:firstRow="0" w:lastRow="0" w:firstColumn="0" w:lastColumn="0" w:oddVBand="0" w:evenVBand="0" w:oddHBand="0" w:evenHBand="0" w:firstRowFirstColumn="0" w:firstRowLastColumn="0" w:lastRowFirstColumn="0" w:lastRowLastColumn="0"/>
+              <w:rPr>
+                <w:rFonts w:cs="Times New Roman"/>
+                <w:szCs w:val="28"/>
+              </w:rPr>
+            </w:pPr>
+            <w:r>
+              <w:rPr>
+                <w:rFonts w:cs="Times New Roman"/>
+                <w:szCs w:val="28"/>
+              </w:rPr>
+              <w:t>ZJY, LYW</w:t>
+            </w:r>
+          </w:p>
+        </w:tc>
+        <w:tc>
+          <w:tcPr>
+            <w:tcW w:w="1611" w:type="dxa"/>
+          </w:tcPr>
+          <w:p>
+            <w:pPr>
+              <w:cnfStyle w:val="000000000000" w:firstRow="0" w:lastRow="0" w:firstColumn="0" w:lastColumn="0" w:oddVBand="0" w:evenVBand="0" w:oddHBand="0" w:evenHBand="0" w:firstRowFirstColumn="0" w:firstRowLastColumn="0" w:lastRowFirstColumn="0" w:lastRowLastColumn="0"/>
               <w:rPr>
                 <w:rFonts w:cs="Times New Roman"/>
                 <w:szCs w:val="28"/>
@@ -1312,7 +1617,7 @@
     <w:p>
       <w:pPr>
         <w:widowControl/>
-        <w:spacing w:after="0" w:line="240" w:lineRule="auto"/>
+        <w:spacing w:after="0"/>
         <w:rPr>
           <w:rFonts w:cs="Times New Roman"/>
           <w:szCs w:val="28"/>
@@ -1725,164 +2030,122 @@
               <w:rPr>
                 <w:szCs w:val="28"/>
               </w:rPr>
-              <w:t>RS-0</w:t>
-            </w:r>
-            <w:r>
-              <w:rPr>
-                <w:szCs w:val="28"/>
-              </w:rPr>
-              <w:t>5</w:t>
-            </w:r>
-          </w:p>
-          <w:p>
-            <w:pPr>
-              <w:spacing w:line="240" w:lineRule="auto"/>
-              <w:jc w:val="center"/>
-              <w:cnfStyle w:val="000000100000" w:firstRow="0" w:lastRow="0" w:firstColumn="0" w:lastColumn="0" w:oddVBand="0" w:evenVBand="0" w:oddHBand="1" w:evenHBand="0" w:firstRowFirstColumn="0" w:firstRowLastColumn="0" w:lastRowFirstColumn="0" w:lastRowLastColumn="0"/>
-              <w:rPr>
-                <w:szCs w:val="28"/>
-              </w:rPr>
-            </w:pPr>
-            <w:r>
-              <w:rPr>
-                <w:rFonts w:hint="eastAsia"/>
-                <w:szCs w:val="28"/>
-              </w:rPr>
-              <w:t>S</w:t>
-            </w:r>
-            <w:r>
-              <w:rPr>
-                <w:szCs w:val="28"/>
-              </w:rPr>
-              <w:t>RS-0</w:t>
-            </w:r>
-            <w:r>
-              <w:rPr>
-                <w:szCs w:val="28"/>
-              </w:rPr>
-              <w:t>6</w:t>
-            </w:r>
-          </w:p>
-          <w:p>
-            <w:pPr>
-              <w:spacing w:line="240" w:lineRule="auto"/>
-              <w:jc w:val="center"/>
-              <w:cnfStyle w:val="000000100000" w:firstRow="0" w:lastRow="0" w:firstColumn="0" w:lastColumn="0" w:oddVBand="0" w:evenVBand="0" w:oddHBand="1" w:evenHBand="0" w:firstRowFirstColumn="0" w:firstRowLastColumn="0" w:lastRowFirstColumn="0" w:lastRowLastColumn="0"/>
-              <w:rPr>
-                <w:szCs w:val="28"/>
-              </w:rPr>
-            </w:pPr>
-            <w:r>
-              <w:rPr>
-                <w:rFonts w:hint="eastAsia"/>
-                <w:szCs w:val="28"/>
-              </w:rPr>
-              <w:t>S</w:t>
-            </w:r>
-            <w:r>
-              <w:rPr>
-                <w:szCs w:val="28"/>
-              </w:rPr>
-              <w:t>RS-0</w:t>
-            </w:r>
-            <w:r>
-              <w:rPr>
-                <w:szCs w:val="28"/>
-              </w:rPr>
-              <w:t>7</w:t>
-            </w:r>
-          </w:p>
-          <w:p>
-            <w:pPr>
-              <w:spacing w:line="240" w:lineRule="auto"/>
-              <w:jc w:val="center"/>
-              <w:cnfStyle w:val="000000100000" w:firstRow="0" w:lastRow="0" w:firstColumn="0" w:lastColumn="0" w:oddVBand="0" w:evenVBand="0" w:oddHBand="1" w:evenHBand="0" w:firstRowFirstColumn="0" w:firstRowLastColumn="0" w:lastRowFirstColumn="0" w:lastRowLastColumn="0"/>
-              <w:rPr>
-                <w:szCs w:val="28"/>
-              </w:rPr>
-            </w:pPr>
-            <w:r>
-              <w:rPr>
-                <w:rFonts w:hint="eastAsia"/>
-                <w:szCs w:val="28"/>
-              </w:rPr>
-              <w:t>S</w:t>
-            </w:r>
-            <w:r>
-              <w:rPr>
-                <w:szCs w:val="28"/>
-              </w:rPr>
-              <w:t>RS-0</w:t>
-            </w:r>
-            <w:r>
-              <w:rPr>
-                <w:szCs w:val="28"/>
-              </w:rPr>
-              <w:t>8</w:t>
-            </w:r>
-          </w:p>
-          <w:p>
-            <w:pPr>
-              <w:spacing w:line="240" w:lineRule="auto"/>
-              <w:jc w:val="center"/>
-              <w:cnfStyle w:val="000000100000" w:firstRow="0" w:lastRow="0" w:firstColumn="0" w:lastColumn="0" w:oddVBand="0" w:evenVBand="0" w:oddHBand="1" w:evenHBand="0" w:firstRowFirstColumn="0" w:firstRowLastColumn="0" w:lastRowFirstColumn="0" w:lastRowLastColumn="0"/>
-              <w:rPr>
-                <w:szCs w:val="28"/>
-              </w:rPr>
-            </w:pPr>
-            <w:r>
-              <w:rPr>
-                <w:rFonts w:hint="eastAsia"/>
-                <w:szCs w:val="28"/>
-              </w:rPr>
-              <w:t>S</w:t>
-            </w:r>
-            <w:r>
-              <w:rPr>
-                <w:szCs w:val="28"/>
-              </w:rPr>
-              <w:t>RS-0</w:t>
-            </w:r>
-            <w:r>
-              <w:rPr>
-                <w:szCs w:val="28"/>
-              </w:rPr>
-              <w:t>9</w:t>
-            </w:r>
-          </w:p>
-          <w:p>
-            <w:pPr>
-              <w:spacing w:line="240" w:lineRule="auto"/>
-              <w:jc w:val="center"/>
-              <w:cnfStyle w:val="000000100000" w:firstRow="0" w:lastRow="0" w:firstColumn="0" w:lastColumn="0" w:oddVBand="0" w:evenVBand="0" w:oddHBand="1" w:evenHBand="0" w:firstRowFirstColumn="0" w:firstRowLastColumn="0" w:lastRowFirstColumn="0" w:lastRowLastColumn="0"/>
-              <w:rPr>
-                <w:szCs w:val="28"/>
-              </w:rPr>
-            </w:pPr>
-            <w:r>
-              <w:rPr>
-                <w:rFonts w:hint="eastAsia"/>
-                <w:szCs w:val="28"/>
-              </w:rPr>
-              <w:t>S</w:t>
-            </w:r>
-            <w:r>
-              <w:rPr>
-                <w:szCs w:val="28"/>
-              </w:rPr>
-              <w:t>RS-</w:t>
-            </w:r>
-            <w:r>
-              <w:rPr>
-                <w:szCs w:val="28"/>
-              </w:rPr>
-              <w:t>1</w:t>
-            </w:r>
-            <w:r>
-              <w:rPr>
-                <w:szCs w:val="28"/>
-              </w:rPr>
-              <w:t>0</w:t>
+              <w:t>RS-05</w:t>
+            </w:r>
+          </w:p>
+          <w:p>
+            <w:pPr>
+              <w:spacing w:line="240" w:lineRule="auto"/>
+              <w:jc w:val="center"/>
+              <w:cnfStyle w:val="000000100000" w:firstRow="0" w:lastRow="0" w:firstColumn="0" w:lastColumn="0" w:oddVBand="0" w:evenVBand="0" w:oddHBand="1" w:evenHBand="0" w:firstRowFirstColumn="0" w:firstRowLastColumn="0" w:lastRowFirstColumn="0" w:lastRowLastColumn="0"/>
+              <w:rPr>
+                <w:szCs w:val="28"/>
+              </w:rPr>
+            </w:pPr>
+            <w:r>
+              <w:rPr>
+                <w:rFonts w:hint="eastAsia"/>
+                <w:szCs w:val="28"/>
+              </w:rPr>
+              <w:t>S</w:t>
+            </w:r>
+            <w:r>
+              <w:rPr>
+                <w:szCs w:val="28"/>
+              </w:rPr>
+              <w:t>RS-06</w:t>
+            </w:r>
+          </w:p>
+          <w:p>
+            <w:pPr>
+              <w:spacing w:line="240" w:lineRule="auto"/>
+              <w:jc w:val="center"/>
+              <w:cnfStyle w:val="000000100000" w:firstRow="0" w:lastRow="0" w:firstColumn="0" w:lastColumn="0" w:oddVBand="0" w:evenVBand="0" w:oddHBand="1" w:evenHBand="0" w:firstRowFirstColumn="0" w:firstRowLastColumn="0" w:lastRowFirstColumn="0" w:lastRowLastColumn="0"/>
+              <w:rPr>
+                <w:szCs w:val="28"/>
+              </w:rPr>
+            </w:pPr>
+            <w:r>
+              <w:rPr>
+                <w:rFonts w:hint="eastAsia"/>
+                <w:szCs w:val="28"/>
+              </w:rPr>
+              <w:t>S</w:t>
+            </w:r>
+            <w:r>
+              <w:rPr>
+                <w:szCs w:val="28"/>
+              </w:rPr>
+              <w:t>RS-07</w:t>
+            </w:r>
+          </w:p>
+          <w:p>
+            <w:pPr>
+              <w:spacing w:line="240" w:lineRule="auto"/>
+              <w:jc w:val="center"/>
+              <w:cnfStyle w:val="000000100000" w:firstRow="0" w:lastRow="0" w:firstColumn="0" w:lastColumn="0" w:oddVBand="0" w:evenVBand="0" w:oddHBand="1" w:evenHBand="0" w:firstRowFirstColumn="0" w:firstRowLastColumn="0" w:lastRowFirstColumn="0" w:lastRowLastColumn="0"/>
+              <w:rPr>
+                <w:szCs w:val="28"/>
+              </w:rPr>
+            </w:pPr>
+            <w:r>
+              <w:rPr>
+                <w:rFonts w:hint="eastAsia"/>
+                <w:szCs w:val="28"/>
+              </w:rPr>
+              <w:t>S</w:t>
+            </w:r>
+            <w:r>
+              <w:rPr>
+                <w:szCs w:val="28"/>
+              </w:rPr>
+              <w:t>RS-08</w:t>
+            </w:r>
+          </w:p>
+          <w:p>
+            <w:pPr>
+              <w:spacing w:line="240" w:lineRule="auto"/>
+              <w:jc w:val="center"/>
+              <w:cnfStyle w:val="000000100000" w:firstRow="0" w:lastRow="0" w:firstColumn="0" w:lastColumn="0" w:oddVBand="0" w:evenVBand="0" w:oddHBand="1" w:evenHBand="0" w:firstRowFirstColumn="0" w:firstRowLastColumn="0" w:lastRowFirstColumn="0" w:lastRowLastColumn="0"/>
+              <w:rPr>
+                <w:szCs w:val="28"/>
+              </w:rPr>
+            </w:pPr>
+            <w:r>
+              <w:rPr>
+                <w:rFonts w:hint="eastAsia"/>
+                <w:szCs w:val="28"/>
+              </w:rPr>
+              <w:t>S</w:t>
+            </w:r>
+            <w:r>
+              <w:rPr>
+                <w:szCs w:val="28"/>
+              </w:rPr>
+              <w:t>RS-09</w:t>
+            </w:r>
+          </w:p>
+          <w:p>
+            <w:pPr>
+              <w:spacing w:line="240" w:lineRule="auto"/>
+              <w:jc w:val="center"/>
+              <w:cnfStyle w:val="000000100000" w:firstRow="0" w:lastRow="0" w:firstColumn="0" w:lastColumn="0" w:oddVBand="0" w:evenVBand="0" w:oddHBand="1" w:evenHBand="0" w:firstRowFirstColumn="0" w:firstRowLastColumn="0" w:lastRowFirstColumn="0" w:lastRowLastColumn="0"/>
+              <w:rPr>
+                <w:szCs w:val="28"/>
+              </w:rPr>
+            </w:pPr>
+            <w:r>
+              <w:rPr>
+                <w:rFonts w:hint="eastAsia"/>
+                <w:szCs w:val="28"/>
+              </w:rPr>
+              <w:t>S</w:t>
+            </w:r>
+            <w:r>
+              <w:rPr>
+                <w:szCs w:val="28"/>
+              </w:rPr>
+              <w:t>RS-10</w:t>
             </w:r>
           </w:p>
         </w:tc>
@@ -2181,13 +2444,7 @@
               <w:rPr>
                 <w:szCs w:val="28"/>
               </w:rPr>
-              <w:t>RS-</w:t>
-            </w:r>
-            <w:r>
-              <w:rPr>
-                <w:szCs w:val="28"/>
-              </w:rPr>
-              <w:t>12</w:t>
+              <w:t>RS-12</w:t>
             </w:r>
           </w:p>
         </w:tc>
@@ -2770,13 +3027,7 @@
               <w:rPr>
                 <w:rFonts w:ascii="Times" w:eastAsia="宋体" w:hAnsi="Times" w:cs="宋体"/>
               </w:rPr>
-              <w:t>-1</w:t>
-            </w:r>
-            <w:r>
-              <w:rPr>
-                <w:rFonts w:ascii="Times" w:eastAsia="宋体" w:hAnsi="Times" w:cs="宋体"/>
-              </w:rPr>
-              <w:t>5</w:t>
+              <w:t>-15</w:t>
             </w:r>
           </w:p>
           <w:p>
@@ -3986,13 +4237,7 @@
               <w:rPr>
                 <w:rFonts w:ascii="Times" w:eastAsia="宋体" w:hAnsi="Times" w:cs="宋体"/>
               </w:rPr>
-              <w:t>RS-0</w:t>
-            </w:r>
-            <w:r>
-              <w:rPr>
-                <w:rFonts w:ascii="Times" w:eastAsia="宋体" w:hAnsi="Times" w:cs="宋体"/>
-              </w:rPr>
-              <w:t>7</w:t>
+              <w:t>RS-07</w:t>
             </w:r>
           </w:p>
           <w:p>
@@ -4014,13 +4259,7 @@
               <w:rPr>
                 <w:rFonts w:ascii="Times" w:eastAsia="宋体" w:hAnsi="Times" w:cs="宋体"/>
               </w:rPr>
-              <w:t>RS-0</w:t>
-            </w:r>
-            <w:r>
-              <w:rPr>
-                <w:rFonts w:ascii="Times" w:eastAsia="宋体" w:hAnsi="Times" w:cs="宋体"/>
-              </w:rPr>
-              <w:t>8</w:t>
+              <w:t>RS-08</w:t>
             </w:r>
           </w:p>
           <w:p>
@@ -4042,7 +4281,7 @@
               <w:rPr>
                 <w:rFonts w:ascii="Times" w:eastAsia="宋体" w:hAnsi="Times" w:cs="宋体"/>
               </w:rPr>
-              <w:t>RS-</w:t>
+              <w:t>RS-2</w:t>
             </w:r>
             <w:r>
               <w:rPr>
@@ -4050,12 +4289,6 @@
               </w:rPr>
               <w:t>2</w:t>
             </w:r>
-            <w:r>
-              <w:rPr>
-                <w:rFonts w:ascii="Times" w:eastAsia="宋体" w:hAnsi="Times" w:cs="宋体"/>
-              </w:rPr>
-              <w:t>2</w:t>
-            </w:r>
           </w:p>
           <w:p>
             <w:pPr>
@@ -4076,13 +4309,7 @@
               <w:rPr>
                 <w:rFonts w:ascii="Times" w:eastAsia="宋体" w:hAnsi="Times" w:cs="宋体"/>
               </w:rPr>
-              <w:t>RS-</w:t>
-            </w:r>
-            <w:r>
-              <w:rPr>
-                <w:rFonts w:ascii="Times" w:eastAsia="宋体" w:hAnsi="Times" w:cs="宋体"/>
-              </w:rPr>
-              <w:t>2</w:t>
+              <w:t>RS-2</w:t>
             </w:r>
             <w:r>
               <w:rPr>
@@ -4426,13 +4653,7 @@
               <w:rPr>
                 <w:rFonts w:ascii="Times" w:eastAsia="宋体" w:hAnsi="Times" w:cs="宋体"/>
               </w:rPr>
-              <w:t>RS-0</w:t>
-            </w:r>
-            <w:r>
-              <w:rPr>
-                <w:rFonts w:ascii="Times" w:eastAsia="宋体" w:hAnsi="Times" w:cs="宋体"/>
-              </w:rPr>
-              <w:t>5</w:t>
+              <w:t>RS-05</w:t>
             </w:r>
           </w:p>
           <w:p>
@@ -4454,13 +4675,7 @@
               <w:rPr>
                 <w:rFonts w:ascii="Times" w:eastAsia="宋体" w:hAnsi="Times" w:cs="宋体"/>
               </w:rPr>
-              <w:t>RS-0</w:t>
-            </w:r>
-            <w:r>
-              <w:rPr>
-                <w:rFonts w:ascii="Times" w:eastAsia="宋体" w:hAnsi="Times" w:cs="宋体"/>
-              </w:rPr>
-              <w:t>6</w:t>
+              <w:t>RS-06</w:t>
             </w:r>
           </w:p>
           <w:p>
@@ -4482,13 +4697,7 @@
               <w:rPr>
                 <w:rFonts w:ascii="Times" w:eastAsia="宋体" w:hAnsi="Times" w:cs="宋体"/>
               </w:rPr>
-              <w:t>RS-0</w:t>
-            </w:r>
-            <w:r>
-              <w:rPr>
-                <w:rFonts w:ascii="Times" w:eastAsia="宋体" w:hAnsi="Times" w:cs="宋体"/>
-              </w:rPr>
-              <w:t>7</w:t>
+              <w:t>RS-07</w:t>
             </w:r>
           </w:p>
           <w:p>
@@ -4510,13 +4719,7 @@
               <w:rPr>
                 <w:rFonts w:ascii="Times" w:eastAsia="宋体" w:hAnsi="Times" w:cs="宋体"/>
               </w:rPr>
-              <w:t>RS-</w:t>
-            </w:r>
-            <w:r>
-              <w:rPr>
-                <w:rFonts w:ascii="Times" w:eastAsia="宋体" w:hAnsi="Times" w:cs="宋体"/>
-              </w:rPr>
-              <w:t>08</w:t>
+              <w:t>RS-08</w:t>
             </w:r>
           </w:p>
           <w:p>
@@ -4538,13 +4741,7 @@
               <w:rPr>
                 <w:rFonts w:ascii="Times" w:eastAsia="宋体" w:hAnsi="Times" w:cs="宋体"/>
               </w:rPr>
-              <w:t>RS-0</w:t>
-            </w:r>
-            <w:r>
-              <w:rPr>
-                <w:rFonts w:ascii="Times" w:eastAsia="宋体" w:hAnsi="Times" w:cs="宋体"/>
-              </w:rPr>
-              <w:t>9</w:t>
+              <w:t>RS-09</w:t>
             </w:r>
           </w:p>
           <w:p>
@@ -4566,41 +4763,29 @@
               <w:rPr>
                 <w:rFonts w:ascii="Times" w:eastAsia="宋体" w:hAnsi="Times" w:cs="宋体"/>
               </w:rPr>
-              <w:t>RS-0</w:t>
-            </w:r>
-            <w:r>
-              <w:rPr>
-                <w:rFonts w:ascii="Times" w:eastAsia="宋体" w:hAnsi="Times" w:cs="宋体"/>
-              </w:rPr>
-              <w:t>3</w:t>
-            </w:r>
-          </w:p>
-          <w:p>
-            <w:pPr>
-              <w:spacing w:line="240" w:lineRule="auto"/>
-              <w:jc w:val="center"/>
-              <w:cnfStyle w:val="000000100000" w:firstRow="0" w:lastRow="0" w:firstColumn="0" w:lastColumn="0" w:oddVBand="0" w:evenVBand="0" w:oddHBand="1" w:evenHBand="0" w:firstRowFirstColumn="0" w:firstRowLastColumn="0" w:lastRowFirstColumn="0" w:lastRowLastColumn="0"/>
+              <w:t>RS-03</w:t>
+            </w:r>
+          </w:p>
+          <w:p>
+            <w:pPr>
+              <w:spacing w:line="240" w:lineRule="auto"/>
+              <w:jc w:val="center"/>
+              <w:cnfStyle w:val="000000100000" w:firstRow="0" w:lastRow="0" w:firstColumn="0" w:lastColumn="0" w:oddVBand="0" w:evenVBand="0" w:oddHBand="1" w:evenHBand="0" w:firstRowFirstColumn="0" w:firstRowLastColumn="0" w:lastRowFirstColumn="0" w:lastRowLastColumn="0"/>
+              <w:rPr>
+                <w:rFonts w:ascii="Times" w:eastAsia="宋体" w:hAnsi="Times" w:cs="宋体"/>
+              </w:rPr>
+            </w:pPr>
+            <w:r>
               <w:rPr>
                 <w:rFonts w:ascii="Times" w:eastAsia="宋体" w:hAnsi="Times" w:cs="宋体" w:hint="eastAsia"/>
               </w:rPr>
-            </w:pPr>
-            <w:r>
-              <w:rPr>
-                <w:rFonts w:ascii="Times" w:eastAsia="宋体" w:hAnsi="Times" w:cs="宋体" w:hint="eastAsia"/>
-              </w:rPr>
-              <w:t>S</w:t>
-            </w:r>
-            <w:r>
-              <w:rPr>
-                <w:rFonts w:ascii="Times" w:eastAsia="宋体" w:hAnsi="Times" w:cs="宋体"/>
-              </w:rPr>
-              <w:t>RS-</w:t>
-            </w:r>
-            <w:r>
-              <w:rPr>
-                <w:rFonts w:ascii="Times" w:eastAsia="宋体" w:hAnsi="Times" w:cs="宋体"/>
-              </w:rPr>
-              <w:t>25</w:t>
+              <w:t>S</w:t>
+            </w:r>
+            <w:r>
+              <w:rPr>
+                <w:rFonts w:ascii="Times" w:eastAsia="宋体" w:hAnsi="Times" w:cs="宋体"/>
+              </w:rPr>
+              <w:t>RS-25</w:t>
             </w:r>
           </w:p>
         </w:tc>
@@ -4778,13 +4963,13 @@
         </w:trPr>
         <w:tc>
           <w:tcPr>
+            <w:cnfStyle w:val="001000000000" w:firstRow="0" w:lastRow="0" w:firstColumn="1" w:lastColumn="0" w:oddVBand="0" w:evenVBand="0" w:oddHBand="0" w:evenHBand="0" w:firstRowFirstColumn="0" w:firstRowLastColumn="0" w:lastRowFirstColumn="0" w:lastRowLastColumn="0"/>
             <w:tcW w:w="1564" w:type="dxa"/>
           </w:tcPr>
           <w:p>
             <w:pPr>
               <w:spacing w:line="240" w:lineRule="auto"/>
               <w:jc w:val="center"/>
-              <w:cnfStyle w:val="001000000000" w:firstRow="0" w:lastRow="0" w:firstColumn="1" w:lastColumn="0" w:oddVBand="0" w:evenVBand="0" w:oddHBand="0" w:evenHBand="0" w:firstRowFirstColumn="0" w:firstRowLastColumn="0" w:lastRowFirstColumn="0" w:lastRowLastColumn="0"/>
               <w:rPr>
                 <w:b w:val="0"/>
                 <w:bCs w:val="0"/>
@@ -4815,6 +5000,7 @@
             <w:pPr>
               <w:spacing w:line="240" w:lineRule="auto"/>
               <w:jc w:val="center"/>
+              <w:cnfStyle w:val="000000000000" w:firstRow="0" w:lastRow="0" w:firstColumn="0" w:lastColumn="0" w:oddVBand="0" w:evenVBand="0" w:oddHBand="0" w:evenHBand="0" w:firstRowFirstColumn="0" w:firstRowLastColumn="0" w:lastRowFirstColumn="0" w:lastRowLastColumn="0"/>
               <w:rPr>
                 <w:rFonts w:ascii="Times" w:eastAsia="宋体" w:hAnsi="Times" w:cs="宋体"/>
               </w:rPr>
@@ -4829,25 +5015,14 @@
               <w:rPr>
                 <w:rFonts w:ascii="Times" w:eastAsia="宋体" w:hAnsi="Times" w:cs="宋体"/>
               </w:rPr>
-              <w:t>RS-</w:t>
-            </w:r>
-            <w:r>
-              <w:rPr>
-                <w:rFonts w:ascii="Times" w:eastAsia="宋体" w:hAnsi="Times" w:cs="宋体"/>
-              </w:rPr>
-              <w:t>2</w:t>
-            </w:r>
-            <w:r>
-              <w:rPr>
-                <w:rFonts w:ascii="Times" w:eastAsia="宋体" w:hAnsi="Times" w:cs="宋体"/>
-              </w:rPr>
-              <w:t>6</w:t>
-            </w:r>
-          </w:p>
-          <w:p>
-            <w:pPr>
-              <w:spacing w:line="240" w:lineRule="auto"/>
-              <w:jc w:val="center"/>
+              <w:t>RS-26</w:t>
+            </w:r>
+          </w:p>
+          <w:p>
+            <w:pPr>
+              <w:spacing w:line="240" w:lineRule="auto"/>
+              <w:jc w:val="center"/>
+              <w:cnfStyle w:val="000000000000" w:firstRow="0" w:lastRow="0" w:firstColumn="0" w:lastColumn="0" w:oddVBand="0" w:evenVBand="0" w:oddHBand="0" w:evenHBand="0" w:firstRowFirstColumn="0" w:firstRowLastColumn="0" w:lastRowFirstColumn="0" w:lastRowLastColumn="0"/>
               <w:rPr>
                 <w:rFonts w:ascii="Times" w:eastAsia="宋体" w:hAnsi="Times" w:cs="宋体"/>
               </w:rPr>
@@ -4862,19 +5037,14 @@
               <w:rPr>
                 <w:rFonts w:ascii="Times" w:eastAsia="宋体" w:hAnsi="Times" w:cs="宋体"/>
               </w:rPr>
-              <w:t>RS-</w:t>
-            </w:r>
-            <w:r>
-              <w:rPr>
-                <w:rFonts w:ascii="Times" w:eastAsia="宋体" w:hAnsi="Times" w:cs="宋体"/>
-              </w:rPr>
-              <w:t>27</w:t>
-            </w:r>
-          </w:p>
-          <w:p>
-            <w:pPr>
-              <w:spacing w:line="240" w:lineRule="auto"/>
-              <w:jc w:val="center"/>
+              <w:t>RS-27</w:t>
+            </w:r>
+          </w:p>
+          <w:p>
+            <w:pPr>
+              <w:spacing w:line="240" w:lineRule="auto"/>
+              <w:jc w:val="center"/>
+              <w:cnfStyle w:val="000000000000" w:firstRow="0" w:lastRow="0" w:firstColumn="0" w:lastColumn="0" w:oddVBand="0" w:evenVBand="0" w:oddHBand="0" w:evenHBand="0" w:firstRowFirstColumn="0" w:firstRowLastColumn="0" w:lastRowFirstColumn="0" w:lastRowLastColumn="0"/>
               <w:rPr>
                 <w:rFonts w:ascii="Times" w:eastAsia="宋体" w:hAnsi="Times" w:cs="宋体"/>
               </w:rPr>
@@ -4889,19 +5059,14 @@
               <w:rPr>
                 <w:rFonts w:ascii="Times" w:eastAsia="宋体" w:hAnsi="Times" w:cs="宋体"/>
               </w:rPr>
-              <w:t>RS-</w:t>
-            </w:r>
-            <w:r>
-              <w:rPr>
-                <w:rFonts w:ascii="Times" w:eastAsia="宋体" w:hAnsi="Times" w:cs="宋体"/>
-              </w:rPr>
-              <w:t>28</w:t>
-            </w:r>
-          </w:p>
-          <w:p>
-            <w:pPr>
-              <w:spacing w:line="240" w:lineRule="auto"/>
-              <w:jc w:val="center"/>
+              <w:t>RS-28</w:t>
+            </w:r>
+          </w:p>
+          <w:p>
+            <w:pPr>
+              <w:spacing w:line="240" w:lineRule="auto"/>
+              <w:jc w:val="center"/>
+              <w:cnfStyle w:val="000000000000" w:firstRow="0" w:lastRow="0" w:firstColumn="0" w:lastColumn="0" w:oddVBand="0" w:evenVBand="0" w:oddHBand="0" w:evenHBand="0" w:firstRowFirstColumn="0" w:firstRowLastColumn="0" w:lastRowFirstColumn="0" w:lastRowLastColumn="0"/>
               <w:rPr>
                 <w:rFonts w:ascii="Times" w:eastAsia="宋体" w:hAnsi="Times" w:cs="宋体"/>
               </w:rPr>
@@ -4916,19 +5081,14 @@
               <w:rPr>
                 <w:rFonts w:ascii="Times" w:eastAsia="宋体" w:hAnsi="Times" w:cs="宋体"/>
               </w:rPr>
-              <w:t>RS-0</w:t>
-            </w:r>
-            <w:r>
-              <w:rPr>
-                <w:rFonts w:ascii="Times" w:eastAsia="宋体" w:hAnsi="Times" w:cs="宋体"/>
-              </w:rPr>
-              <w:t>4</w:t>
-            </w:r>
-          </w:p>
-          <w:p>
-            <w:pPr>
-              <w:spacing w:line="240" w:lineRule="auto"/>
-              <w:jc w:val="center"/>
+              <w:t>RS-04</w:t>
+            </w:r>
+          </w:p>
+          <w:p>
+            <w:pPr>
+              <w:spacing w:line="240" w:lineRule="auto"/>
+              <w:jc w:val="center"/>
+              <w:cnfStyle w:val="000000000000" w:firstRow="0" w:lastRow="0" w:firstColumn="0" w:lastColumn="0" w:oddVBand="0" w:evenVBand="0" w:oddHBand="0" w:evenHBand="0" w:firstRowFirstColumn="0" w:firstRowLastColumn="0" w:lastRowFirstColumn="0" w:lastRowLastColumn="0"/>
               <w:rPr>
                 <w:rFonts w:ascii="Times" w:eastAsia="宋体" w:hAnsi="Times" w:cs="宋体"/>
               </w:rPr>
@@ -4943,19 +5103,14 @@
               <w:rPr>
                 <w:rFonts w:ascii="Times" w:eastAsia="宋体" w:hAnsi="Times" w:cs="宋体"/>
               </w:rPr>
-              <w:t>RS-</w:t>
-            </w:r>
-            <w:r>
-              <w:rPr>
-                <w:rFonts w:ascii="Times" w:eastAsia="宋体" w:hAnsi="Times" w:cs="宋体"/>
-              </w:rPr>
-              <w:t>29</w:t>
-            </w:r>
-          </w:p>
-          <w:p>
-            <w:pPr>
-              <w:spacing w:line="240" w:lineRule="auto"/>
-              <w:jc w:val="center"/>
+              <w:t>RS-29</w:t>
+            </w:r>
+          </w:p>
+          <w:p>
+            <w:pPr>
+              <w:spacing w:line="240" w:lineRule="auto"/>
+              <w:jc w:val="center"/>
+              <w:cnfStyle w:val="000000000000" w:firstRow="0" w:lastRow="0" w:firstColumn="0" w:lastColumn="0" w:oddVBand="0" w:evenVBand="0" w:oddHBand="0" w:evenHBand="0" w:firstRowFirstColumn="0" w:firstRowLastColumn="0" w:lastRowFirstColumn="0" w:lastRowLastColumn="0"/>
               <w:rPr>
                 <w:rFonts w:ascii="Times" w:eastAsia="宋体" w:hAnsi="Times" w:cs="宋体"/>
               </w:rPr>
@@ -4970,19 +5125,14 @@
               <w:rPr>
                 <w:rFonts w:ascii="Times" w:eastAsia="宋体" w:hAnsi="Times" w:cs="宋体"/>
               </w:rPr>
-              <w:t>RS-</w:t>
-            </w:r>
-            <w:r>
-              <w:rPr>
-                <w:rFonts w:ascii="Times" w:eastAsia="宋体" w:hAnsi="Times" w:cs="宋体"/>
-              </w:rPr>
-              <w:t>30</w:t>
-            </w:r>
-          </w:p>
-          <w:p>
-            <w:pPr>
-              <w:spacing w:line="240" w:lineRule="auto"/>
-              <w:jc w:val="center"/>
+              <w:t>RS-30</w:t>
+            </w:r>
+          </w:p>
+          <w:p>
+            <w:pPr>
+              <w:spacing w:line="240" w:lineRule="auto"/>
+              <w:jc w:val="center"/>
+              <w:cnfStyle w:val="000000000000" w:firstRow="0" w:lastRow="0" w:firstColumn="0" w:lastColumn="0" w:oddVBand="0" w:evenVBand="0" w:oddHBand="0" w:evenHBand="0" w:firstRowFirstColumn="0" w:firstRowLastColumn="0" w:lastRowFirstColumn="0" w:lastRowLastColumn="0"/>
               <w:rPr>
                 <w:rFonts w:ascii="Times" w:eastAsia="宋体" w:hAnsi="Times" w:cs="宋体"/>
               </w:rPr>
@@ -4997,19 +5147,14 @@
               <w:rPr>
                 <w:rFonts w:ascii="Times" w:eastAsia="宋体" w:hAnsi="Times" w:cs="宋体"/>
               </w:rPr>
-              <w:t>RS-0</w:t>
-            </w:r>
-            <w:r>
-              <w:rPr>
-                <w:rFonts w:ascii="Times" w:eastAsia="宋体" w:hAnsi="Times" w:cs="宋体"/>
-              </w:rPr>
-              <w:t>7</w:t>
-            </w:r>
-          </w:p>
-          <w:p>
-            <w:pPr>
-              <w:spacing w:line="240" w:lineRule="auto"/>
-              <w:jc w:val="center"/>
+              <w:t>RS-07</w:t>
+            </w:r>
+          </w:p>
+          <w:p>
+            <w:pPr>
+              <w:spacing w:line="240" w:lineRule="auto"/>
+              <w:jc w:val="center"/>
+              <w:cnfStyle w:val="000000000000" w:firstRow="0" w:lastRow="0" w:firstColumn="0" w:lastColumn="0" w:oddVBand="0" w:evenVBand="0" w:oddHBand="0" w:evenHBand="0" w:firstRowFirstColumn="0" w:firstRowLastColumn="0" w:lastRowFirstColumn="0" w:lastRowLastColumn="0"/>
               <w:rPr>
                 <w:rFonts w:ascii="Times" w:eastAsia="宋体" w:hAnsi="Times" w:cs="宋体"/>
               </w:rPr>
@@ -5024,11 +5169,163 @@
               <w:rPr>
                 <w:rFonts w:ascii="Times" w:eastAsia="宋体" w:hAnsi="Times" w:cs="宋体"/>
               </w:rPr>
-              <w:t>RS-0</w:t>
-            </w:r>
-            <w:r>
-              <w:rPr>
-                <w:rFonts w:ascii="Times" w:eastAsia="宋体" w:hAnsi="Times" w:cs="宋体"/>
+              <w:t>RS-08</w:t>
+            </w:r>
+          </w:p>
+          <w:p>
+            <w:pPr>
+              <w:spacing w:line="240" w:lineRule="auto"/>
+              <w:jc w:val="center"/>
+              <w:cnfStyle w:val="000000000000" w:firstRow="0" w:lastRow="0" w:firstColumn="0" w:lastColumn="0" w:oddVBand="0" w:evenVBand="0" w:oddHBand="0" w:evenHBand="0" w:firstRowFirstColumn="0" w:firstRowLastColumn="0" w:lastRowFirstColumn="0" w:lastRowLastColumn="0"/>
+              <w:rPr>
+                <w:rFonts w:ascii="Times" w:eastAsia="宋体" w:hAnsi="Times" w:cs="宋体"/>
+              </w:rPr>
+            </w:pPr>
+            <w:r>
+              <w:rPr>
+                <w:rFonts w:ascii="Times" w:eastAsia="宋体" w:hAnsi="Times" w:cs="宋体" w:hint="eastAsia"/>
+              </w:rPr>
+              <w:t>S</w:t>
+            </w:r>
+            <w:r>
+              <w:rPr>
+                <w:rFonts w:ascii="Times" w:eastAsia="宋体" w:hAnsi="Times" w:cs="宋体"/>
+              </w:rPr>
+              <w:t>RS-14</w:t>
+            </w:r>
+          </w:p>
+          <w:p>
+            <w:pPr>
+              <w:spacing w:line="240" w:lineRule="auto"/>
+              <w:jc w:val="center"/>
+              <w:cnfStyle w:val="000000000000" w:firstRow="0" w:lastRow="0" w:firstColumn="0" w:lastColumn="0" w:oddVBand="0" w:evenVBand="0" w:oddHBand="0" w:evenHBand="0" w:firstRowFirstColumn="0" w:firstRowLastColumn="0" w:lastRowFirstColumn="0" w:lastRowLastColumn="0"/>
+              <w:rPr>
+                <w:rFonts w:ascii="Times" w:eastAsia="宋体" w:hAnsi="Times" w:cs="宋体"/>
+              </w:rPr>
+            </w:pPr>
+            <w:r>
+              <w:rPr>
+                <w:rFonts w:ascii="Times" w:eastAsia="宋体" w:hAnsi="Times" w:cs="宋体" w:hint="eastAsia"/>
+              </w:rPr>
+              <w:t>S</w:t>
+            </w:r>
+            <w:r>
+              <w:rPr>
+                <w:rFonts w:ascii="Times" w:eastAsia="宋体" w:hAnsi="Times" w:cs="宋体"/>
+              </w:rPr>
+              <w:t>RS-31</w:t>
+            </w:r>
+          </w:p>
+          <w:p>
+            <w:pPr>
+              <w:spacing w:line="240" w:lineRule="auto"/>
+              <w:jc w:val="center"/>
+              <w:cnfStyle w:val="000000000000" w:firstRow="0" w:lastRow="0" w:firstColumn="0" w:lastColumn="0" w:oddVBand="0" w:evenVBand="0" w:oddHBand="0" w:evenHBand="0" w:firstRowFirstColumn="0" w:firstRowLastColumn="0" w:lastRowFirstColumn="0" w:lastRowLastColumn="0"/>
+              <w:rPr>
+                <w:rFonts w:ascii="Times" w:eastAsia="宋体" w:hAnsi="Times" w:cs="宋体"/>
+              </w:rPr>
+            </w:pPr>
+          </w:p>
+        </w:tc>
+        <w:tc>
+          <w:tcPr>
+            <w:tcW w:w="1317" w:type="dxa"/>
+          </w:tcPr>
+          <w:p>
+            <w:pPr>
+              <w:spacing w:line="240" w:lineRule="auto"/>
+              <w:jc w:val="center"/>
+              <w:cnfStyle w:val="000000000000" w:firstRow="0" w:lastRow="0" w:firstColumn="0" w:lastColumn="0" w:oddVBand="0" w:evenVBand="0" w:oddHBand="0" w:evenHBand="0" w:firstRowFirstColumn="0" w:firstRowLastColumn="0" w:lastRowFirstColumn="0" w:lastRowLastColumn="0"/>
+              <w:rPr>
+                <w:szCs w:val="28"/>
+              </w:rPr>
+            </w:pPr>
+            <w:r>
+              <w:rPr>
+                <w:rFonts w:hint="eastAsia"/>
+                <w:szCs w:val="28"/>
+              </w:rPr>
+              <w:t>U</w:t>
+            </w:r>
+            <w:r>
+              <w:rPr>
+                <w:szCs w:val="28"/>
+              </w:rPr>
+              <w:t>C-10</w:t>
+            </w:r>
+          </w:p>
+        </w:tc>
+        <w:tc>
+          <w:tcPr>
+            <w:tcW w:w="1381" w:type="dxa"/>
+          </w:tcPr>
+          <w:p>
+            <w:pPr>
+              <w:spacing w:line="240" w:lineRule="auto"/>
+              <w:jc w:val="center"/>
+              <w:cnfStyle w:val="000000000000" w:firstRow="0" w:lastRow="0" w:firstColumn="0" w:lastColumn="0" w:oddVBand="0" w:evenVBand="0" w:oddHBand="0" w:evenHBand="0" w:firstRowFirstColumn="0" w:firstRowLastColumn="0" w:lastRowFirstColumn="0" w:lastRowLastColumn="0"/>
+              <w:rPr>
+                <w:szCs w:val="28"/>
+              </w:rPr>
+            </w:pPr>
+            <w:r>
+              <w:rPr>
+                <w:rFonts w:hint="eastAsia"/>
+                <w:szCs w:val="28"/>
+              </w:rPr>
+              <w:t>A</w:t>
+            </w:r>
+            <w:r>
+              <w:rPr>
+                <w:szCs w:val="28"/>
+              </w:rPr>
+              <w:t>D-10</w:t>
+            </w:r>
+          </w:p>
+        </w:tc>
+        <w:tc>
+          <w:tcPr>
+            <w:tcW w:w="1509" w:type="dxa"/>
+          </w:tcPr>
+          <w:p>
+            <w:pPr>
+              <w:spacing w:line="240" w:lineRule="auto"/>
+              <w:jc w:val="center"/>
+              <w:cnfStyle w:val="000000000000" w:firstRow="0" w:lastRow="0" w:firstColumn="0" w:lastColumn="0" w:oddVBand="0" w:evenVBand="0" w:oddHBand="0" w:evenHBand="0" w:firstRowFirstColumn="0" w:firstRowLastColumn="0" w:lastRowFirstColumn="0" w:lastRowLastColumn="0"/>
+              <w:rPr>
+                <w:szCs w:val="28"/>
+              </w:rPr>
+            </w:pPr>
+            <w:r>
+              <w:rPr>
+                <w:szCs w:val="28"/>
+              </w:rPr>
+              <w:t>Component Diagram</w:t>
+            </w:r>
+          </w:p>
+        </w:tc>
+        <w:tc>
+          <w:tcPr>
+            <w:tcW w:w="1149" w:type="dxa"/>
+          </w:tcPr>
+          <w:p>
+            <w:pPr>
+              <w:spacing w:line="240" w:lineRule="auto"/>
+              <w:jc w:val="center"/>
+              <w:cnfStyle w:val="000000000000" w:firstRow="0" w:lastRow="0" w:firstColumn="0" w:lastColumn="0" w:oddVBand="0" w:evenVBand="0" w:oddHBand="0" w:evenHBand="0" w:firstRowFirstColumn="0" w:firstRowLastColumn="0" w:lastRowFirstColumn="0" w:lastRowLastColumn="0"/>
+              <w:rPr>
+                <w:szCs w:val="28"/>
+              </w:rPr>
+            </w:pPr>
+            <w:r>
+              <w:rPr>
+                <w:szCs w:val="28"/>
+              </w:rPr>
+              <w:t>W-UI0</w:t>
+            </w:r>
+            <w:r>
+              <w:rPr>
+                <w:szCs w:val="28"/>
               </w:rPr>
               <w:t>8</w:t>
             </w:r>
@@ -5037,76 +5334,34 @@
             <w:pPr>
               <w:spacing w:line="240" w:lineRule="auto"/>
               <w:jc w:val="center"/>
-              <w:rPr>
-                <w:rFonts w:ascii="Times" w:eastAsia="宋体" w:hAnsi="Times" w:cs="宋体"/>
-              </w:rPr>
-            </w:pPr>
-            <w:r>
-              <w:rPr>
-                <w:rFonts w:ascii="Times" w:eastAsia="宋体" w:hAnsi="Times" w:cs="宋体" w:hint="eastAsia"/>
-              </w:rPr>
-              <w:t>S</w:t>
-            </w:r>
-            <w:r>
-              <w:rPr>
-                <w:rFonts w:ascii="Times" w:eastAsia="宋体" w:hAnsi="Times" w:cs="宋体"/>
-              </w:rPr>
-              <w:t>RS-</w:t>
-            </w:r>
-            <w:r>
-              <w:rPr>
-                <w:rFonts w:ascii="Times" w:eastAsia="宋体" w:hAnsi="Times" w:cs="宋体"/>
-              </w:rPr>
-              <w:t>14</w:t>
-            </w:r>
-          </w:p>
-          <w:p>
-            <w:pPr>
-              <w:spacing w:line="240" w:lineRule="auto"/>
-              <w:jc w:val="center"/>
-              <w:rPr>
-                <w:rFonts w:ascii="Times" w:eastAsia="宋体" w:hAnsi="Times" w:cs="宋体"/>
-              </w:rPr>
-            </w:pPr>
-            <w:r>
-              <w:rPr>
-                <w:rFonts w:ascii="Times" w:eastAsia="宋体" w:hAnsi="Times" w:cs="宋体" w:hint="eastAsia"/>
-              </w:rPr>
-              <w:t>S</w:t>
-            </w:r>
-            <w:r>
-              <w:rPr>
-                <w:rFonts w:ascii="Times" w:eastAsia="宋体" w:hAnsi="Times" w:cs="宋体"/>
-              </w:rPr>
-              <w:t>RS-</w:t>
-            </w:r>
-            <w:r>
-              <w:rPr>
-                <w:rFonts w:ascii="Times" w:eastAsia="宋体" w:hAnsi="Times" w:cs="宋体"/>
-              </w:rPr>
-              <w:t>31</w:t>
-            </w:r>
-          </w:p>
-          <w:p>
-            <w:pPr>
-              <w:spacing w:line="240" w:lineRule="auto"/>
-              <w:jc w:val="center"/>
-              <w:rPr>
-                <w:rFonts w:ascii="Times" w:eastAsia="宋体" w:hAnsi="Times" w:cs="宋体" w:hint="eastAsia"/>
-              </w:rPr>
-            </w:pPr>
-            <w:bookmarkStart w:id="3" w:name="_GoBack"/>
-            <w:bookmarkEnd w:id="3"/>
-          </w:p>
-        </w:tc>
-        <w:tc>
-          <w:tcPr>
-            <w:tcW w:w="1317" w:type="dxa"/>
-          </w:tcPr>
-          <w:p>
-            <w:pPr>
-              <w:spacing w:line="240" w:lineRule="auto"/>
-              <w:jc w:val="center"/>
+              <w:cnfStyle w:val="000000000000" w:firstRow="0" w:lastRow="0" w:firstColumn="0" w:lastColumn="0" w:oddVBand="0" w:evenVBand="0" w:oddHBand="0" w:evenHBand="0" w:firstRowFirstColumn="0" w:firstRowLastColumn="0" w:lastRowFirstColumn="0" w:lastRowLastColumn="0"/>
+              <w:rPr>
+                <w:szCs w:val="28"/>
+              </w:rPr>
+            </w:pPr>
+            <w:r>
+              <w:rPr>
+                <w:szCs w:val="28"/>
+              </w:rPr>
+              <w:t>W-UI0</w:t>
+            </w:r>
+            <w:r>
+              <w:rPr>
+                <w:szCs w:val="28"/>
+              </w:rPr>
+              <w:t>9</w:t>
+            </w:r>
+          </w:p>
+        </w:tc>
+        <w:tc>
+          <w:tcPr>
+            <w:tcW w:w="1038" w:type="dxa"/>
+          </w:tcPr>
+          <w:p>
+            <w:pPr>
+              <w:spacing w:line="240" w:lineRule="auto"/>
+              <w:jc w:val="center"/>
+              <w:cnfStyle w:val="000000000000" w:firstRow="0" w:lastRow="0" w:firstColumn="0" w:lastColumn="0" w:oddVBand="0" w:evenVBand="0" w:oddHBand="0" w:evenHBand="0" w:firstRowFirstColumn="0" w:firstRowLastColumn="0" w:lastRowFirstColumn="0" w:lastRowLastColumn="0"/>
               <w:rPr>
                 <w:szCs w:val="28"/>
               </w:rPr>
@@ -5122,112 +5377,14 @@
               <w:rPr>
                 <w:szCs w:val="28"/>
               </w:rPr>
-              <w:t>C-10</w:t>
-            </w:r>
-          </w:p>
-        </w:tc>
-        <w:tc>
-          <w:tcPr>
-            <w:tcW w:w="1381" w:type="dxa"/>
-          </w:tcPr>
-          <w:p>
-            <w:pPr>
-              <w:spacing w:line="240" w:lineRule="auto"/>
-              <w:jc w:val="center"/>
-              <w:rPr>
-                <w:szCs w:val="28"/>
-              </w:rPr>
-            </w:pPr>
-            <w:r>
-              <w:rPr>
-                <w:rFonts w:hint="eastAsia"/>
-                <w:szCs w:val="28"/>
-              </w:rPr>
-              <w:t>A</w:t>
-            </w:r>
-            <w:r>
-              <w:rPr>
-                <w:szCs w:val="28"/>
-              </w:rPr>
-              <w:t>D-10</w:t>
-            </w:r>
-          </w:p>
-        </w:tc>
-        <w:tc>
-          <w:tcPr>
-            <w:tcW w:w="1509" w:type="dxa"/>
-          </w:tcPr>
-          <w:p>
-            <w:pPr>
-              <w:spacing w:line="240" w:lineRule="auto"/>
-              <w:jc w:val="center"/>
-              <w:rPr>
-                <w:szCs w:val="28"/>
-              </w:rPr>
-            </w:pPr>
-            <w:r>
-              <w:rPr>
-                <w:szCs w:val="28"/>
-              </w:rPr>
-              <w:t>Component Diagram</w:t>
-            </w:r>
-          </w:p>
-        </w:tc>
-        <w:tc>
-          <w:tcPr>
-            <w:tcW w:w="1149" w:type="dxa"/>
-          </w:tcPr>
-          <w:p>
-            <w:pPr>
-              <w:spacing w:line="240" w:lineRule="auto"/>
-              <w:jc w:val="center"/>
-              <w:rPr>
-                <w:szCs w:val="28"/>
-              </w:rPr>
-            </w:pPr>
-            <w:r>
-              <w:rPr>
-                <w:szCs w:val="28"/>
-              </w:rPr>
-              <w:t>W-UI0</w:t>
-            </w:r>
-            <w:r>
-              <w:rPr>
-                <w:szCs w:val="28"/>
-              </w:rPr>
-              <w:t>8</w:t>
-            </w:r>
-          </w:p>
-          <w:p>
-            <w:pPr>
-              <w:spacing w:line="240" w:lineRule="auto"/>
-              <w:jc w:val="center"/>
-              <w:rPr>
-                <w:szCs w:val="28"/>
-              </w:rPr>
-            </w:pPr>
-            <w:r>
-              <w:rPr>
-                <w:szCs w:val="28"/>
-              </w:rPr>
-              <w:t>W-UI0</w:t>
-            </w:r>
-            <w:r>
-              <w:rPr>
-                <w:szCs w:val="28"/>
-              </w:rPr>
-              <w:t>9</w:t>
-            </w:r>
-          </w:p>
-        </w:tc>
-        <w:tc>
-          <w:tcPr>
-            <w:tcW w:w="1038" w:type="dxa"/>
-          </w:tcPr>
-          <w:p>
-            <w:pPr>
-              <w:spacing w:line="240" w:lineRule="auto"/>
-              <w:jc w:val="center"/>
+              <w:t>TC-11</w:t>
+            </w:r>
+          </w:p>
+          <w:p>
+            <w:pPr>
+              <w:spacing w:line="240" w:lineRule="auto"/>
+              <w:jc w:val="center"/>
+              <w:cnfStyle w:val="000000000000" w:firstRow="0" w:lastRow="0" w:firstColumn="0" w:lastColumn="0" w:oddVBand="0" w:evenVBand="0" w:oddHBand="0" w:evenHBand="0" w:firstRowFirstColumn="0" w:firstRowLastColumn="0" w:lastRowFirstColumn="0" w:lastRowLastColumn="0"/>
               <w:rPr>
                 <w:szCs w:val="28"/>
               </w:rPr>
@@ -5243,28 +5400,6 @@
               <w:rPr>
                 <w:szCs w:val="28"/>
               </w:rPr>
-              <w:t>TC-11</w:t>
-            </w:r>
-          </w:p>
-          <w:p>
-            <w:pPr>
-              <w:spacing w:line="240" w:lineRule="auto"/>
-              <w:jc w:val="center"/>
-              <w:rPr>
-                <w:szCs w:val="28"/>
-              </w:rPr>
-            </w:pPr>
-            <w:r>
-              <w:rPr>
-                <w:rFonts w:hint="eastAsia"/>
-                <w:szCs w:val="28"/>
-              </w:rPr>
-              <w:t>U</w:t>
-            </w:r>
-            <w:r>
-              <w:rPr>
-                <w:szCs w:val="28"/>
-              </w:rPr>
               <w:t>TC-12</w:t>
             </w:r>
           </w:p>
@@ -5277,6 +5412,7 @@
             <w:pPr>
               <w:spacing w:line="240" w:lineRule="auto"/>
               <w:jc w:val="center"/>
+              <w:cnfStyle w:val="000000000000" w:firstRow="0" w:lastRow="0" w:firstColumn="0" w:lastColumn="0" w:oddVBand="0" w:evenVBand="0" w:oddHBand="0" w:evenHBand="0" w:firstRowFirstColumn="0" w:firstRowLastColumn="0" w:lastRowFirstColumn="0" w:lastRowLastColumn="0"/>
               <w:rPr>
                 <w:szCs w:val="28"/>
               </w:rPr>
@@ -5580,52 +5716,37 @@
               <w:cnfStyle w:val="000000000000" w:firstRow="0" w:lastRow="0" w:firstColumn="0" w:lastColumn="0" w:oddVBand="0" w:evenVBand="0" w:oddHBand="0" w:evenHBand="0" w:firstRowFirstColumn="0" w:firstRowLastColumn="0" w:lastRowFirstColumn="0" w:lastRowLastColumn="0"/>
             </w:pPr>
             <w:r>
-              <w:t>SRS-3</w:t>
-            </w:r>
-            <w:r>
-              <w:t>4</w:t>
-            </w:r>
-          </w:p>
-          <w:p>
-            <w:pPr>
-              <w:spacing w:line="240" w:lineRule="auto"/>
-              <w:jc w:val="center"/>
-              <w:cnfStyle w:val="000000000000" w:firstRow="0" w:lastRow="0" w:firstColumn="0" w:lastColumn="0" w:oddVBand="0" w:evenVBand="0" w:oddHBand="0" w:evenHBand="0" w:firstRowFirstColumn="0" w:firstRowLastColumn="0" w:lastRowFirstColumn="0" w:lastRowLastColumn="0"/>
-            </w:pPr>
-            <w:r>
-              <w:t>SRS-3</w:t>
-            </w:r>
-            <w:r>
-              <w:t>5</w:t>
-            </w:r>
-          </w:p>
-          <w:p>
-            <w:pPr>
-              <w:spacing w:line="240" w:lineRule="auto"/>
-              <w:jc w:val="center"/>
-              <w:cnfStyle w:val="000000000000" w:firstRow="0" w:lastRow="0" w:firstColumn="0" w:lastColumn="0" w:oddVBand="0" w:evenVBand="0" w:oddHBand="0" w:evenHBand="0" w:firstRowFirstColumn="0" w:firstRowLastColumn="0" w:lastRowFirstColumn="0" w:lastRowLastColumn="0"/>
-            </w:pPr>
-            <w:r>
-              <w:t>SRS-3</w:t>
-            </w:r>
-            <w:r>
-              <w:t>6</w:t>
-            </w:r>
-          </w:p>
-          <w:p>
-            <w:pPr>
-              <w:spacing w:line="240" w:lineRule="auto"/>
-              <w:jc w:val="center"/>
-              <w:cnfStyle w:val="000000000000" w:firstRow="0" w:lastRow="0" w:firstColumn="0" w:lastColumn="0" w:oddVBand="0" w:evenVBand="0" w:oddHBand="0" w:evenHBand="0" w:firstRowFirstColumn="0" w:firstRowLastColumn="0" w:lastRowFirstColumn="0" w:lastRowLastColumn="0"/>
-              <w:rPr>
-                <w:rFonts w:hint="eastAsia"/>
-              </w:rPr>
-            </w:pPr>
-            <w:r>
-              <w:t>SRS-3</w:t>
-            </w:r>
-            <w:r>
-              <w:t>1</w:t>
+              <w:t>SRS-34</w:t>
+            </w:r>
+          </w:p>
+          <w:p>
+            <w:pPr>
+              <w:spacing w:line="240" w:lineRule="auto"/>
+              <w:jc w:val="center"/>
+              <w:cnfStyle w:val="000000000000" w:firstRow="0" w:lastRow="0" w:firstColumn="0" w:lastColumn="0" w:oddVBand="0" w:evenVBand="0" w:oddHBand="0" w:evenHBand="0" w:firstRowFirstColumn="0" w:firstRowLastColumn="0" w:lastRowFirstColumn="0" w:lastRowLastColumn="0"/>
+            </w:pPr>
+            <w:r>
+              <w:t>SRS-35</w:t>
+            </w:r>
+          </w:p>
+          <w:p>
+            <w:pPr>
+              <w:spacing w:line="240" w:lineRule="auto"/>
+              <w:jc w:val="center"/>
+              <w:cnfStyle w:val="000000000000" w:firstRow="0" w:lastRow="0" w:firstColumn="0" w:lastColumn="0" w:oddVBand="0" w:evenVBand="0" w:oddHBand="0" w:evenHBand="0" w:firstRowFirstColumn="0" w:firstRowLastColumn="0" w:lastRowFirstColumn="0" w:lastRowLastColumn="0"/>
+            </w:pPr>
+            <w:r>
+              <w:t>SRS-36</w:t>
+            </w:r>
+          </w:p>
+          <w:p>
+            <w:pPr>
+              <w:spacing w:line="240" w:lineRule="auto"/>
+              <w:jc w:val="center"/>
+              <w:cnfStyle w:val="000000000000" w:firstRow="0" w:lastRow="0" w:firstColumn="0" w:lastColumn="0" w:oddVBand="0" w:evenVBand="0" w:oddHBand="0" w:evenHBand="0" w:firstRowFirstColumn="0" w:firstRowLastColumn="0" w:lastRowFirstColumn="0" w:lastRowLastColumn="0"/>
+            </w:pPr>
+            <w:r>
+              <w:t>SRS-31</w:t>
             </w:r>
           </w:p>
         </w:tc>
@@ -5847,10 +5968,7 @@
               <w:cnfStyle w:val="000000100000" w:firstRow="0" w:lastRow="0" w:firstColumn="0" w:lastColumn="0" w:oddVBand="0" w:evenVBand="0" w:oddHBand="1" w:evenHBand="0" w:firstRowFirstColumn="0" w:firstRowLastColumn="0" w:lastRowFirstColumn="0" w:lastRowLastColumn="0"/>
             </w:pPr>
             <w:r>
-              <w:t>SRS-3</w:t>
-            </w:r>
-            <w:r>
-              <w:t>7</w:t>
+              <w:t>SRS-37</w:t>
             </w:r>
           </w:p>
           <w:p>
@@ -5878,9 +5996,6 @@
               <w:spacing w:line="240" w:lineRule="auto"/>
               <w:jc w:val="center"/>
               <w:cnfStyle w:val="000000100000" w:firstRow="0" w:lastRow="0" w:firstColumn="0" w:lastColumn="0" w:oddVBand="0" w:evenVBand="0" w:oddHBand="1" w:evenHBand="0" w:firstRowFirstColumn="0" w:firstRowLastColumn="0" w:lastRowFirstColumn="0" w:lastRowLastColumn="0"/>
-              <w:rPr>
-                <w:rFonts w:hint="eastAsia"/>
-              </w:rPr>
             </w:pPr>
             <w:r>
               <w:t>SRS-31</w:t>
@@ -6104,10 +6219,7 @@
               <w:cnfStyle w:val="000000000000" w:firstRow="0" w:lastRow="0" w:firstColumn="0" w:lastColumn="0" w:oddVBand="0" w:evenVBand="0" w:oddHBand="0" w:evenHBand="0" w:firstRowFirstColumn="0" w:firstRowLastColumn="0" w:lastRowFirstColumn="0" w:lastRowLastColumn="0"/>
             </w:pPr>
             <w:r>
-              <w:t>SRS-3</w:t>
-            </w:r>
-            <w:r>
-              <w:t>8</w:t>
+              <w:t>SRS-38</w:t>
             </w:r>
           </w:p>
           <w:p>
@@ -6135,9 +6247,6 @@
               <w:spacing w:line="240" w:lineRule="auto"/>
               <w:jc w:val="center"/>
               <w:cnfStyle w:val="000000000000" w:firstRow="0" w:lastRow="0" w:firstColumn="0" w:lastColumn="0" w:oddVBand="0" w:evenVBand="0" w:oddHBand="0" w:evenHBand="0" w:firstRowFirstColumn="0" w:firstRowLastColumn="0" w:lastRowFirstColumn="0" w:lastRowLastColumn="0"/>
-              <w:rPr>
-                <w:rFonts w:hint="eastAsia"/>
-              </w:rPr>
             </w:pPr>
             <w:r>
               <w:t>SRS-31</w:t>
@@ -6362,10 +6471,7 @@
               <w:cnfStyle w:val="000000100000" w:firstRow="0" w:lastRow="0" w:firstColumn="0" w:lastColumn="0" w:oddVBand="0" w:evenVBand="0" w:oddHBand="1" w:evenHBand="0" w:firstRowFirstColumn="0" w:firstRowLastColumn="0" w:lastRowFirstColumn="0" w:lastRowLastColumn="0"/>
             </w:pPr>
             <w:r>
-              <w:t>SRS-3</w:t>
-            </w:r>
-            <w:r>
-              <w:t>9</w:t>
+              <w:t>SRS-39</w:t>
             </w:r>
           </w:p>
           <w:p>
@@ -6393,9 +6499,6 @@
               <w:spacing w:line="240" w:lineRule="auto"/>
               <w:jc w:val="center"/>
               <w:cnfStyle w:val="000000100000" w:firstRow="0" w:lastRow="0" w:firstColumn="0" w:lastColumn="0" w:oddVBand="0" w:evenVBand="0" w:oddHBand="1" w:evenHBand="0" w:firstRowFirstColumn="0" w:firstRowLastColumn="0" w:lastRowFirstColumn="0" w:lastRowLastColumn="0"/>
-              <w:rPr>
-                <w:rFonts w:hint="eastAsia"/>
-              </w:rPr>
             </w:pPr>
             <w:r>
               <w:t>SRS-31</w:t>
@@ -6620,10 +6723,7 @@
               <w:cnfStyle w:val="000000000000" w:firstRow="0" w:lastRow="0" w:firstColumn="0" w:lastColumn="0" w:oddVBand="0" w:evenVBand="0" w:oddHBand="0" w:evenHBand="0" w:firstRowFirstColumn="0" w:firstRowLastColumn="0" w:lastRowFirstColumn="0" w:lastRowLastColumn="0"/>
             </w:pPr>
             <w:r>
-              <w:t>SRS-</w:t>
-            </w:r>
-            <w:r>
-              <w:t>40</w:t>
+              <w:t>SRS-40</w:t>
             </w:r>
           </w:p>
           <w:p>
@@ -6879,105 +6979,87 @@
               <w:t>S</w:t>
             </w:r>
             <w:r>
-              <w:t>RS-4</w:t>
-            </w:r>
-            <w:r>
-              <w:t>2</w:t>
-            </w:r>
-          </w:p>
-          <w:p>
-            <w:pPr>
-              <w:spacing w:line="240" w:lineRule="auto"/>
-              <w:jc w:val="center"/>
-              <w:cnfStyle w:val="000000100000" w:firstRow="0" w:lastRow="0" w:firstColumn="0" w:lastColumn="0" w:oddVBand="0" w:evenVBand="0" w:oddHBand="1" w:evenHBand="0" w:firstRowFirstColumn="0" w:firstRowLastColumn="0" w:lastRowFirstColumn="0" w:lastRowLastColumn="0"/>
-            </w:pPr>
-            <w:r>
-              <w:rPr>
-                <w:rFonts w:hint="eastAsia"/>
-              </w:rPr>
-              <w:t>S</w:t>
-            </w:r>
-            <w:r>
-              <w:t>RS-4</w:t>
-            </w:r>
-            <w:r>
-              <w:t>3</w:t>
-            </w:r>
-          </w:p>
-          <w:p>
-            <w:pPr>
-              <w:spacing w:line="240" w:lineRule="auto"/>
-              <w:jc w:val="center"/>
-              <w:cnfStyle w:val="000000100000" w:firstRow="0" w:lastRow="0" w:firstColumn="0" w:lastColumn="0" w:oddVBand="0" w:evenVBand="0" w:oddHBand="1" w:evenHBand="0" w:firstRowFirstColumn="0" w:firstRowLastColumn="0" w:lastRowFirstColumn="0" w:lastRowLastColumn="0"/>
-            </w:pPr>
-            <w:r>
-              <w:rPr>
-                <w:rFonts w:hint="eastAsia"/>
-              </w:rPr>
-              <w:t>S</w:t>
-            </w:r>
-            <w:r>
-              <w:t>RS-4</w:t>
-            </w:r>
-            <w:r>
-              <w:t>4</w:t>
-            </w:r>
-          </w:p>
-          <w:p>
-            <w:pPr>
-              <w:spacing w:line="240" w:lineRule="auto"/>
-              <w:jc w:val="center"/>
-              <w:cnfStyle w:val="000000100000" w:firstRow="0" w:lastRow="0" w:firstColumn="0" w:lastColumn="0" w:oddVBand="0" w:evenVBand="0" w:oddHBand="1" w:evenHBand="0" w:firstRowFirstColumn="0" w:firstRowLastColumn="0" w:lastRowFirstColumn="0" w:lastRowLastColumn="0"/>
-            </w:pPr>
-            <w:r>
-              <w:rPr>
-                <w:rFonts w:hint="eastAsia"/>
-              </w:rPr>
-              <w:t>S</w:t>
-            </w:r>
-            <w:r>
-              <w:t>RS-4</w:t>
-            </w:r>
-            <w:r>
-              <w:t>5</w:t>
-            </w:r>
-          </w:p>
-          <w:p>
-            <w:pPr>
-              <w:spacing w:line="240" w:lineRule="auto"/>
-              <w:jc w:val="center"/>
-              <w:cnfStyle w:val="000000100000" w:firstRow="0" w:lastRow="0" w:firstColumn="0" w:lastColumn="0" w:oddVBand="0" w:evenVBand="0" w:oddHBand="1" w:evenHBand="0" w:firstRowFirstColumn="0" w:firstRowLastColumn="0" w:lastRowFirstColumn="0" w:lastRowLastColumn="0"/>
-            </w:pPr>
-            <w:r>
-              <w:rPr>
-                <w:rFonts w:hint="eastAsia"/>
-              </w:rPr>
-              <w:t>S</w:t>
-            </w:r>
-            <w:r>
-              <w:t>RS-4</w:t>
-            </w:r>
-            <w:r>
-              <w:t>6</w:t>
-            </w:r>
-          </w:p>
-          <w:p>
-            <w:pPr>
-              <w:spacing w:line="240" w:lineRule="auto"/>
-              <w:jc w:val="center"/>
-              <w:cnfStyle w:val="000000100000" w:firstRow="0" w:lastRow="0" w:firstColumn="0" w:lastColumn="0" w:oddVBand="0" w:evenVBand="0" w:oddHBand="1" w:evenHBand="0" w:firstRowFirstColumn="0" w:firstRowLastColumn="0" w:lastRowFirstColumn="0" w:lastRowLastColumn="0"/>
-            </w:pPr>
-            <w:r>
-              <w:rPr>
-                <w:rFonts w:hint="eastAsia"/>
-              </w:rPr>
-              <w:t>S</w:t>
-            </w:r>
-            <w:r>
-              <w:t>RS-4</w:t>
-            </w:r>
-            <w:r>
-              <w:t>7</w:t>
+              <w:t>RS-42</w:t>
+            </w:r>
+          </w:p>
+          <w:p>
+            <w:pPr>
+              <w:spacing w:line="240" w:lineRule="auto"/>
+              <w:jc w:val="center"/>
+              <w:cnfStyle w:val="000000100000" w:firstRow="0" w:lastRow="0" w:firstColumn="0" w:lastColumn="0" w:oddVBand="0" w:evenVBand="0" w:oddHBand="1" w:evenHBand="0" w:firstRowFirstColumn="0" w:firstRowLastColumn="0" w:lastRowFirstColumn="0" w:lastRowLastColumn="0"/>
+            </w:pPr>
+            <w:r>
+              <w:rPr>
+                <w:rFonts w:hint="eastAsia"/>
+              </w:rPr>
+              <w:t>S</w:t>
+            </w:r>
+            <w:r>
+              <w:t>RS-43</w:t>
+            </w:r>
+          </w:p>
+          <w:p>
+            <w:pPr>
+              <w:spacing w:line="240" w:lineRule="auto"/>
+              <w:jc w:val="center"/>
+              <w:cnfStyle w:val="000000100000" w:firstRow="0" w:lastRow="0" w:firstColumn="0" w:lastColumn="0" w:oddVBand="0" w:evenVBand="0" w:oddHBand="1" w:evenHBand="0" w:firstRowFirstColumn="0" w:firstRowLastColumn="0" w:lastRowFirstColumn="0" w:lastRowLastColumn="0"/>
+            </w:pPr>
+            <w:r>
+              <w:rPr>
+                <w:rFonts w:hint="eastAsia"/>
+              </w:rPr>
+              <w:t>S</w:t>
+            </w:r>
+            <w:r>
+              <w:t>RS-44</w:t>
+            </w:r>
+          </w:p>
+          <w:p>
+            <w:pPr>
+              <w:spacing w:line="240" w:lineRule="auto"/>
+              <w:jc w:val="center"/>
+              <w:cnfStyle w:val="000000100000" w:firstRow="0" w:lastRow="0" w:firstColumn="0" w:lastColumn="0" w:oddVBand="0" w:evenVBand="0" w:oddHBand="1" w:evenHBand="0" w:firstRowFirstColumn="0" w:firstRowLastColumn="0" w:lastRowFirstColumn="0" w:lastRowLastColumn="0"/>
+            </w:pPr>
+            <w:r>
+              <w:rPr>
+                <w:rFonts w:hint="eastAsia"/>
+              </w:rPr>
+              <w:t>S</w:t>
+            </w:r>
+            <w:r>
+              <w:t>RS-45</w:t>
+            </w:r>
+          </w:p>
+          <w:p>
+            <w:pPr>
+              <w:spacing w:line="240" w:lineRule="auto"/>
+              <w:jc w:val="center"/>
+              <w:cnfStyle w:val="000000100000" w:firstRow="0" w:lastRow="0" w:firstColumn="0" w:lastColumn="0" w:oddVBand="0" w:evenVBand="0" w:oddHBand="1" w:evenHBand="0" w:firstRowFirstColumn="0" w:firstRowLastColumn="0" w:lastRowFirstColumn="0" w:lastRowLastColumn="0"/>
+            </w:pPr>
+            <w:r>
+              <w:rPr>
+                <w:rFonts w:hint="eastAsia"/>
+              </w:rPr>
+              <w:t>S</w:t>
+            </w:r>
+            <w:r>
+              <w:t>RS-46</w:t>
+            </w:r>
+          </w:p>
+          <w:p>
+            <w:pPr>
+              <w:spacing w:line="240" w:lineRule="auto"/>
+              <w:jc w:val="center"/>
+              <w:cnfStyle w:val="000000100000" w:firstRow="0" w:lastRow="0" w:firstColumn="0" w:lastColumn="0" w:oddVBand="0" w:evenVBand="0" w:oddHBand="1" w:evenHBand="0" w:firstRowFirstColumn="0" w:firstRowLastColumn="0" w:lastRowFirstColumn="0" w:lastRowLastColumn="0"/>
+            </w:pPr>
+            <w:r>
+              <w:rPr>
+                <w:rFonts w:hint="eastAsia"/>
+              </w:rPr>
+              <w:t>S</w:t>
+            </w:r>
+            <w:r>
+              <w:t>RS-47</w:t>
             </w:r>
           </w:p>
         </w:tc>
@@ -8214,48 +8296,39 @@
               <w:t>S</w:t>
             </w:r>
             <w:r>
-              <w:t>RS-5</w:t>
-            </w:r>
-            <w:r>
-              <w:t>6</w:t>
-            </w:r>
-          </w:p>
-          <w:p>
-            <w:pPr>
-              <w:spacing w:line="240" w:lineRule="auto"/>
-              <w:jc w:val="center"/>
-              <w:cnfStyle w:val="000000100000" w:firstRow="0" w:lastRow="0" w:firstColumn="0" w:lastColumn="0" w:oddVBand="0" w:evenVBand="0" w:oddHBand="1" w:evenHBand="0" w:firstRowFirstColumn="0" w:firstRowLastColumn="0" w:lastRowFirstColumn="0" w:lastRowLastColumn="0"/>
-            </w:pPr>
-            <w:r>
-              <w:rPr>
-                <w:rFonts w:hint="eastAsia"/>
-              </w:rPr>
-              <w:t>S</w:t>
-            </w:r>
-            <w:r>
-              <w:t>RS-5</w:t>
-            </w:r>
-            <w:r>
-              <w:t>7</w:t>
-            </w:r>
-          </w:p>
-          <w:p>
-            <w:pPr>
-              <w:spacing w:line="240" w:lineRule="auto"/>
-              <w:jc w:val="center"/>
-              <w:cnfStyle w:val="000000100000" w:firstRow="0" w:lastRow="0" w:firstColumn="0" w:lastColumn="0" w:oddVBand="0" w:evenVBand="0" w:oddHBand="1" w:evenHBand="0" w:firstRowFirstColumn="0" w:firstRowLastColumn="0" w:lastRowFirstColumn="0" w:lastRowLastColumn="0"/>
-            </w:pPr>
-            <w:r>
-              <w:rPr>
-                <w:rFonts w:hint="eastAsia"/>
-              </w:rPr>
-              <w:t>S</w:t>
-            </w:r>
-            <w:r>
-              <w:t>RS-5</w:t>
-            </w:r>
-            <w:r>
-              <w:t>8</w:t>
+              <w:t>RS-56</w:t>
+            </w:r>
+          </w:p>
+          <w:p>
+            <w:pPr>
+              <w:spacing w:line="240" w:lineRule="auto"/>
+              <w:jc w:val="center"/>
+              <w:cnfStyle w:val="000000100000" w:firstRow="0" w:lastRow="0" w:firstColumn="0" w:lastColumn="0" w:oddVBand="0" w:evenVBand="0" w:oddHBand="1" w:evenHBand="0" w:firstRowFirstColumn="0" w:firstRowLastColumn="0" w:lastRowFirstColumn="0" w:lastRowLastColumn="0"/>
+            </w:pPr>
+            <w:r>
+              <w:rPr>
+                <w:rFonts w:hint="eastAsia"/>
+              </w:rPr>
+              <w:t>S</w:t>
+            </w:r>
+            <w:r>
+              <w:t>RS-57</w:t>
+            </w:r>
+          </w:p>
+          <w:p>
+            <w:pPr>
+              <w:spacing w:line="240" w:lineRule="auto"/>
+              <w:jc w:val="center"/>
+              <w:cnfStyle w:val="000000100000" w:firstRow="0" w:lastRow="0" w:firstColumn="0" w:lastColumn="0" w:oddVBand="0" w:evenVBand="0" w:oddHBand="1" w:evenHBand="0" w:firstRowFirstColumn="0" w:firstRowLastColumn="0" w:lastRowFirstColumn="0" w:lastRowLastColumn="0"/>
+            </w:pPr>
+            <w:r>
+              <w:rPr>
+                <w:rFonts w:hint="eastAsia"/>
+              </w:rPr>
+              <w:t>S</w:t>
+            </w:r>
+            <w:r>
+              <w:t>RS-58</w:t>
             </w:r>
           </w:p>
         </w:tc>
@@ -8969,7 +9042,12 @@
       </w:pPr>
     </w:p>
     <w:sectPr>
-      <w:footerReference w:type="default" r:id="rId8"/>
+      <w:headerReference w:type="even" r:id="rId8"/>
+      <w:headerReference w:type="default" r:id="rId9"/>
+      <w:footerReference w:type="even" r:id="rId10"/>
+      <w:footerReference w:type="default" r:id="rId11"/>
+      <w:headerReference w:type="first" r:id="rId12"/>
+      <w:footerReference w:type="first" r:id="rId13"/>
       <w:pgSz w:w="11900" w:h="16840"/>
       <w:pgMar w:top="1440" w:right="1800" w:bottom="1440" w:left="1800" w:header="851" w:footer="992" w:gutter="0"/>
       <w:cols w:space="425"/>
@@ -9008,6 +9086,16 @@
 </file>
 
 <file path=word/footer1.xml><?xml version="1.0" encoding="utf-8"?>
+<w:ftr xmlns:wpc="http://schemas.microsoft.com/office/word/2010/wordprocessingCanvas" xmlns:cx="http://schemas.microsoft.com/office/drawing/2014/chartex" xmlns:cx1="http://schemas.microsoft.com/office/drawing/2015/9/8/chartex" xmlns:cx2="http://schemas.microsoft.com/office/drawing/2015/10/21/chartex" xmlns:cx3="http://schemas.microsoft.com/office/drawing/2016/5/9/chartex" xmlns:cx4="http://schemas.microsoft.com/office/drawing/2016/5/10/chartex" xmlns:cx5="http://schemas.microsoft.com/office/drawing/2016/5/11/chartex" xmlns:cx6="http://schemas.microsoft.com/office/drawing/2016/5/12/chartex" xmlns:cx7="http://schemas.microsoft.com/office/drawing/2016/5/13/chartex" xmlns:cx8="http://schemas.microsoft.com/office/drawing/2016/5/14/chartex" xmlns:mc="http://schemas.openxmlformats.org/markup-compatibility/2006" xmlns:aink="http://schemas.microsoft.com/office/drawing/2016/ink" xmlns:am3d="http://schemas.microsoft.com/office/drawing/2017/model3d" xmlns:o="urn:schemas-microsoft-com:office:office" xmlns:r="http://schemas.openxmlformats.org/officeDocument/2006/relationships" xmlns:m="http://schemas.openxmlformats.org/officeDocument/2006/math" xmlns:v="urn:schemas-microsoft-com:vml" xmlns:wp14="http://schemas.microsoft.com/office/word/2010/wordprocessingDrawing" xmlns:wp="http://schemas.openxmlformats.org/drawingml/2006/wordprocessingDrawing" xmlns:w10="urn:schemas-microsoft-com:office:word" xmlns:w="http://schemas.openxmlformats.org/wordprocessingml/2006/main" xmlns:w14="http://schemas.microsoft.com/office/word/2010/wordml" xmlns:w15="http://schemas.microsoft.com/office/word/2012/wordml" xmlns:w16cid="http://schemas.microsoft.com/office/word/2016/wordml/cid" xmlns:w16se="http://schemas.microsoft.com/office/word/2015/wordml/symex" xmlns:wpg="http://schemas.microsoft.com/office/word/2010/wordprocessingGroup" xmlns:wpi="http://schemas.microsoft.com/office/word/2010/wordprocessingInk" xmlns:wne="http://schemas.microsoft.com/office/word/2006/wordml" xmlns:wps="http://schemas.microsoft.com/office/word/2010/wordprocessingShape" mc:Ignorable="w14 w15 w16se w16cid wp14">
+  <w:p>
+    <w:pPr>
+      <w:pStyle w:val="a9"/>
+    </w:pPr>
+  </w:p>
+</w:ftr>
+</file>
+
+<file path=word/footer2.xml><?xml version="1.0" encoding="utf-8"?>
 <w:ftr xmlns:wpc="http://schemas.microsoft.com/office/word/2010/wordprocessingCanvas" xmlns:cx="http://schemas.microsoft.com/office/drawing/2014/chartex" xmlns:cx1="http://schemas.microsoft.com/office/drawing/2015/9/8/chartex" xmlns:cx2="http://schemas.microsoft.com/office/drawing/2015/10/21/chartex" xmlns:cx3="http://schemas.microsoft.com/office/drawing/2016/5/9/chartex" xmlns:cx4="http://schemas.microsoft.com/office/drawing/2016/5/10/chartex" xmlns:cx5="http://schemas.microsoft.com/office/drawing/2016/5/11/chartex" xmlns:cx6="http://schemas.microsoft.com/office/drawing/2016/5/12/chartex" xmlns:cx7="http://schemas.microsoft.com/office/drawing/2016/5/13/chartex" xmlns:cx8="http://schemas.microsoft.com/office/drawing/2016/5/14/chartex" xmlns:mc="http://schemas.openxmlformats.org/markup-compatibility/2006" xmlns:aink="http://schemas.microsoft.com/office/drawing/2016/ink" xmlns:am3d="http://schemas.microsoft.com/office/drawing/2017/model3d" xmlns:o="urn:schemas-microsoft-com:office:office" xmlns:r="http://schemas.openxmlformats.org/officeDocument/2006/relationships" xmlns:m="http://schemas.openxmlformats.org/officeDocument/2006/math" xmlns:v="urn:schemas-microsoft-com:vml" xmlns:wp14="http://schemas.microsoft.com/office/word/2010/wordprocessingDrawing" xmlns:wp="http://schemas.openxmlformats.org/drawingml/2006/wordprocessingDrawing" xmlns:w10="urn:schemas-microsoft-com:office:word" xmlns:w="http://schemas.openxmlformats.org/wordprocessingml/2006/main" xmlns:w14="http://schemas.microsoft.com/office/word/2010/wordml" xmlns:w15="http://schemas.microsoft.com/office/word/2012/wordml" xmlns:w16cid="http://schemas.microsoft.com/office/word/2016/wordml/cid" xmlns:w16se="http://schemas.microsoft.com/office/word/2015/wordml/symex" xmlns:wpg="http://schemas.microsoft.com/office/word/2010/wordprocessingGroup" xmlns:wpi="http://schemas.microsoft.com/office/word/2010/wordprocessingInk" xmlns:wne="http://schemas.microsoft.com/office/word/2006/wordml" xmlns:wps="http://schemas.microsoft.com/office/word/2010/wordprocessingShape" mc:Ignorable="w14 w15 w16se w16cid wp14">
   <w:p>
     <w:pPr>
@@ -9061,7 +9149,7 @@
             <w:t>Project-TraceabilityRecord_v</w:t>
           </w:r>
           <w:r>
-            <w:t>2</w:t>
+            <w:t>4</w:t>
           </w:r>
           <w:r>
             <w:t>.docx</w:t>
@@ -9224,7 +9312,7 @@
             <w:pStyle w:val="a9"/>
           </w:pPr>
           <w:r>
-            <w:t>8 Oct</w:t>
+            <w:t>28 Nov</w:t>
           </w:r>
           <w:r>
             <w:t>,</w:t>
@@ -9266,20 +9354,19 @@
             <w:pStyle w:val="a9"/>
           </w:pPr>
           <w:r>
+            <w:t>2</w:t>
+          </w:r>
+          <w:r>
             <w:t>9</w:t>
           </w:r>
           <w:r>
             <w:t xml:space="preserve"> </w:t>
           </w:r>
           <w:r>
-            <w:t>Oc</w:t>
+            <w:t>Nov</w:t>
           </w:r>
-          <w:r>
-            <w:rPr>
-              <w:rFonts w:hint="eastAsia"/>
-            </w:rPr>
-            <w:t>t</w:t>
-          </w:r>
+          <w:bookmarkStart w:id="3" w:name="_GoBack"/>
+          <w:bookmarkEnd w:id="3"/>
           <w:r>
             <w:t>,</w:t>
           </w:r>
@@ -9312,6 +9399,16 @@
 </w:ftr>
 </file>
 
+<file path=word/footer3.xml><?xml version="1.0" encoding="utf-8"?>
+<w:ftr xmlns:wpc="http://schemas.microsoft.com/office/word/2010/wordprocessingCanvas" xmlns:cx="http://schemas.microsoft.com/office/drawing/2014/chartex" xmlns:cx1="http://schemas.microsoft.com/office/drawing/2015/9/8/chartex" xmlns:cx2="http://schemas.microsoft.com/office/drawing/2015/10/21/chartex" xmlns:cx3="http://schemas.microsoft.com/office/drawing/2016/5/9/chartex" xmlns:cx4="http://schemas.microsoft.com/office/drawing/2016/5/10/chartex" xmlns:cx5="http://schemas.microsoft.com/office/drawing/2016/5/11/chartex" xmlns:cx6="http://schemas.microsoft.com/office/drawing/2016/5/12/chartex" xmlns:cx7="http://schemas.microsoft.com/office/drawing/2016/5/13/chartex" xmlns:cx8="http://schemas.microsoft.com/office/drawing/2016/5/14/chartex" xmlns:mc="http://schemas.openxmlformats.org/markup-compatibility/2006" xmlns:aink="http://schemas.microsoft.com/office/drawing/2016/ink" xmlns:am3d="http://schemas.microsoft.com/office/drawing/2017/model3d" xmlns:o="urn:schemas-microsoft-com:office:office" xmlns:r="http://schemas.openxmlformats.org/officeDocument/2006/relationships" xmlns:m="http://schemas.openxmlformats.org/officeDocument/2006/math" xmlns:v="urn:schemas-microsoft-com:vml" xmlns:wp14="http://schemas.microsoft.com/office/word/2010/wordprocessingDrawing" xmlns:wp="http://schemas.openxmlformats.org/drawingml/2006/wordprocessingDrawing" xmlns:w10="urn:schemas-microsoft-com:office:word" xmlns:w="http://schemas.openxmlformats.org/wordprocessingml/2006/main" xmlns:w14="http://schemas.microsoft.com/office/word/2010/wordml" xmlns:w15="http://schemas.microsoft.com/office/word/2012/wordml" xmlns:w16cid="http://schemas.microsoft.com/office/word/2016/wordml/cid" xmlns:w16se="http://schemas.microsoft.com/office/word/2015/wordml/symex" xmlns:wpg="http://schemas.microsoft.com/office/word/2010/wordprocessingGroup" xmlns:wpi="http://schemas.microsoft.com/office/word/2010/wordprocessingInk" xmlns:wne="http://schemas.microsoft.com/office/word/2006/wordml" xmlns:wps="http://schemas.microsoft.com/office/word/2010/wordprocessingShape" mc:Ignorable="w14 w15 w16se w16cid wp14">
+  <w:p>
+    <w:pPr>
+      <w:pStyle w:val="a9"/>
+    </w:pPr>
+  </w:p>
+</w:ftr>
+</file>
+
 <file path=word/footnotes.xml><?xml version="1.0" encoding="utf-8"?>
 <w:footnotes xmlns:wpc="http://schemas.microsoft.com/office/word/2010/wordprocessingCanvas" xmlns:cx="http://schemas.microsoft.com/office/drawing/2014/chartex" xmlns:cx1="http://schemas.microsoft.com/office/drawing/2015/9/8/chartex" xmlns:cx2="http://schemas.microsoft.com/office/drawing/2015/10/21/chartex" xmlns:cx3="http://schemas.microsoft.com/office/drawing/2016/5/9/chartex" xmlns:cx4="http://schemas.microsoft.com/office/drawing/2016/5/10/chartex" xmlns:cx5="http://schemas.microsoft.com/office/drawing/2016/5/11/chartex" xmlns:cx6="http://schemas.microsoft.com/office/drawing/2016/5/12/chartex" xmlns:cx7="http://schemas.microsoft.com/office/drawing/2016/5/13/chartex" xmlns:cx8="http://schemas.microsoft.com/office/drawing/2016/5/14/chartex" xmlns:mc="http://schemas.openxmlformats.org/markup-compatibility/2006" xmlns:aink="http://schemas.microsoft.com/office/drawing/2016/ink" xmlns:am3d="http://schemas.microsoft.com/office/drawing/2017/model3d" xmlns:o="urn:schemas-microsoft-com:office:office" xmlns:r="http://schemas.openxmlformats.org/officeDocument/2006/relationships" xmlns:m="http://schemas.openxmlformats.org/officeDocument/2006/math" xmlns:v="urn:schemas-microsoft-com:vml" xmlns:wp14="http://schemas.microsoft.com/office/word/2010/wordprocessingDrawing" xmlns:wp="http://schemas.openxmlformats.org/drawingml/2006/wordprocessingDrawing" xmlns:w10="urn:schemas-microsoft-com:office:word" xmlns:w="http://schemas.openxmlformats.org/wordprocessingml/2006/main" xmlns:w14="http://schemas.microsoft.com/office/word/2010/wordml" xmlns:w15="http://schemas.microsoft.com/office/word/2012/wordml" xmlns:w16cid="http://schemas.microsoft.com/office/word/2016/wordml/cid" xmlns:w16se="http://schemas.microsoft.com/office/word/2015/wordml/symex" xmlns:wpg="http://schemas.microsoft.com/office/word/2010/wordprocessingGroup" xmlns:wpi="http://schemas.microsoft.com/office/word/2010/wordprocessingInk" xmlns:wne="http://schemas.microsoft.com/office/word/2006/wordml" xmlns:wps="http://schemas.microsoft.com/office/word/2010/wordprocessingShape" mc:Ignorable="w14 w15 w16se w16cid wp14">
   <w:footnote w:type="separator" w:id="-1">
@@ -9337,6 +9434,36 @@
     <w:p/>
   </w:footnote>
 </w:footnotes>
+</file>
+
+<file path=word/header1.xml><?xml version="1.0" encoding="utf-8"?>
+<w:hdr xmlns:wpc="http://schemas.microsoft.com/office/word/2010/wordprocessingCanvas" xmlns:cx="http://schemas.microsoft.com/office/drawing/2014/chartex" xmlns:cx1="http://schemas.microsoft.com/office/drawing/2015/9/8/chartex" xmlns:cx2="http://schemas.microsoft.com/office/drawing/2015/10/21/chartex" xmlns:cx3="http://schemas.microsoft.com/office/drawing/2016/5/9/chartex" xmlns:cx4="http://schemas.microsoft.com/office/drawing/2016/5/10/chartex" xmlns:cx5="http://schemas.microsoft.com/office/drawing/2016/5/11/chartex" xmlns:cx6="http://schemas.microsoft.com/office/drawing/2016/5/12/chartex" xmlns:cx7="http://schemas.microsoft.com/office/drawing/2016/5/13/chartex" xmlns:cx8="http://schemas.microsoft.com/office/drawing/2016/5/14/chartex" xmlns:mc="http://schemas.openxmlformats.org/markup-compatibility/2006" xmlns:aink="http://schemas.microsoft.com/office/drawing/2016/ink" xmlns:am3d="http://schemas.microsoft.com/office/drawing/2017/model3d" xmlns:o="urn:schemas-microsoft-com:office:office" xmlns:r="http://schemas.openxmlformats.org/officeDocument/2006/relationships" xmlns:m="http://schemas.openxmlformats.org/officeDocument/2006/math" xmlns:v="urn:schemas-microsoft-com:vml" xmlns:wp14="http://schemas.microsoft.com/office/word/2010/wordprocessingDrawing" xmlns:wp="http://schemas.openxmlformats.org/drawingml/2006/wordprocessingDrawing" xmlns:w10="urn:schemas-microsoft-com:office:word" xmlns:w="http://schemas.openxmlformats.org/wordprocessingml/2006/main" xmlns:w14="http://schemas.microsoft.com/office/word/2010/wordml" xmlns:w15="http://schemas.microsoft.com/office/word/2012/wordml" xmlns:w16cid="http://schemas.microsoft.com/office/word/2016/wordml/cid" xmlns:w16se="http://schemas.microsoft.com/office/word/2015/wordml/symex" xmlns:wpg="http://schemas.microsoft.com/office/word/2010/wordprocessingGroup" xmlns:wpi="http://schemas.microsoft.com/office/word/2010/wordprocessingInk" xmlns:wne="http://schemas.microsoft.com/office/word/2006/wordml" xmlns:wps="http://schemas.microsoft.com/office/word/2010/wordprocessingShape" mc:Ignorable="w14 w15 w16se w16cid wp14">
+  <w:p>
+    <w:pPr>
+      <w:pStyle w:val="a7"/>
+    </w:pPr>
+  </w:p>
+</w:hdr>
+</file>
+
+<file path=word/header2.xml><?xml version="1.0" encoding="utf-8"?>
+<w:hdr xmlns:wpc="http://schemas.microsoft.com/office/word/2010/wordprocessingCanvas" xmlns:cx="http://schemas.microsoft.com/office/drawing/2014/chartex" xmlns:cx1="http://schemas.microsoft.com/office/drawing/2015/9/8/chartex" xmlns:cx2="http://schemas.microsoft.com/office/drawing/2015/10/21/chartex" xmlns:cx3="http://schemas.microsoft.com/office/drawing/2016/5/9/chartex" xmlns:cx4="http://schemas.microsoft.com/office/drawing/2016/5/10/chartex" xmlns:cx5="http://schemas.microsoft.com/office/drawing/2016/5/11/chartex" xmlns:cx6="http://schemas.microsoft.com/office/drawing/2016/5/12/chartex" xmlns:cx7="http://schemas.microsoft.com/office/drawing/2016/5/13/chartex" xmlns:cx8="http://schemas.microsoft.com/office/drawing/2016/5/14/chartex" xmlns:mc="http://schemas.openxmlformats.org/markup-compatibility/2006" xmlns:aink="http://schemas.microsoft.com/office/drawing/2016/ink" xmlns:am3d="http://schemas.microsoft.com/office/drawing/2017/model3d" xmlns:o="urn:schemas-microsoft-com:office:office" xmlns:r="http://schemas.openxmlformats.org/officeDocument/2006/relationships" xmlns:m="http://schemas.openxmlformats.org/officeDocument/2006/math" xmlns:v="urn:schemas-microsoft-com:vml" xmlns:wp14="http://schemas.microsoft.com/office/word/2010/wordprocessingDrawing" xmlns:wp="http://schemas.openxmlformats.org/drawingml/2006/wordprocessingDrawing" xmlns:w10="urn:schemas-microsoft-com:office:word" xmlns:w="http://schemas.openxmlformats.org/wordprocessingml/2006/main" xmlns:w14="http://schemas.microsoft.com/office/word/2010/wordml" xmlns:w15="http://schemas.microsoft.com/office/word/2012/wordml" xmlns:w16cid="http://schemas.microsoft.com/office/word/2016/wordml/cid" xmlns:w16se="http://schemas.microsoft.com/office/word/2015/wordml/symex" xmlns:wpg="http://schemas.microsoft.com/office/word/2010/wordprocessingGroup" xmlns:wpi="http://schemas.microsoft.com/office/word/2010/wordprocessingInk" xmlns:wne="http://schemas.microsoft.com/office/word/2006/wordml" xmlns:wps="http://schemas.microsoft.com/office/word/2010/wordprocessingShape" mc:Ignorable="w14 w15 w16se w16cid wp14">
+  <w:p>
+    <w:pPr>
+      <w:pStyle w:val="a7"/>
+    </w:pPr>
+  </w:p>
+</w:hdr>
+</file>
+
+<file path=word/header3.xml><?xml version="1.0" encoding="utf-8"?>
+<w:hdr xmlns:wpc="http://schemas.microsoft.com/office/word/2010/wordprocessingCanvas" xmlns:cx="http://schemas.microsoft.com/office/drawing/2014/chartex" xmlns:cx1="http://schemas.microsoft.com/office/drawing/2015/9/8/chartex" xmlns:cx2="http://schemas.microsoft.com/office/drawing/2015/10/21/chartex" xmlns:cx3="http://schemas.microsoft.com/office/drawing/2016/5/9/chartex" xmlns:cx4="http://schemas.microsoft.com/office/drawing/2016/5/10/chartex" xmlns:cx5="http://schemas.microsoft.com/office/drawing/2016/5/11/chartex" xmlns:cx6="http://schemas.microsoft.com/office/drawing/2016/5/12/chartex" xmlns:cx7="http://schemas.microsoft.com/office/drawing/2016/5/13/chartex" xmlns:cx8="http://schemas.microsoft.com/office/drawing/2016/5/14/chartex" xmlns:mc="http://schemas.openxmlformats.org/markup-compatibility/2006" xmlns:aink="http://schemas.microsoft.com/office/drawing/2016/ink" xmlns:am3d="http://schemas.microsoft.com/office/drawing/2017/model3d" xmlns:o="urn:schemas-microsoft-com:office:office" xmlns:r="http://schemas.openxmlformats.org/officeDocument/2006/relationships" xmlns:m="http://schemas.openxmlformats.org/officeDocument/2006/math" xmlns:v="urn:schemas-microsoft-com:vml" xmlns:wp14="http://schemas.microsoft.com/office/word/2010/wordprocessingDrawing" xmlns:wp="http://schemas.openxmlformats.org/drawingml/2006/wordprocessingDrawing" xmlns:w10="urn:schemas-microsoft-com:office:word" xmlns:w="http://schemas.openxmlformats.org/wordprocessingml/2006/main" xmlns:w14="http://schemas.microsoft.com/office/word/2010/wordml" xmlns:w15="http://schemas.microsoft.com/office/word/2012/wordml" xmlns:w16cid="http://schemas.microsoft.com/office/word/2016/wordml/cid" xmlns:w16se="http://schemas.microsoft.com/office/word/2015/wordml/symex" xmlns:wpg="http://schemas.microsoft.com/office/word/2010/wordprocessingGroup" xmlns:wpi="http://schemas.microsoft.com/office/word/2010/wordprocessingInk" xmlns:wne="http://schemas.microsoft.com/office/word/2006/wordml" xmlns:wps="http://schemas.microsoft.com/office/word/2010/wordprocessingShape" mc:Ignorable="w14 w15 w16se w16cid wp14">
+  <w:p>
+    <w:pPr>
+      <w:pStyle w:val="a7"/>
+    </w:pPr>
+  </w:p>
+</w:hdr>
 </file>
 
 <file path=word/numbering.xml><?xml version="1.0" encoding="utf-8"?>
@@ -10050,7 +10177,7 @@
     </w:rPrDefault>
     <w:pPrDefault/>
   </w:docDefaults>
-  <w:latentStyles w:defLockedState="0" w:defUIPriority="99" w:defSemiHidden="0" w:defUnhideWhenUsed="0" w:defQFormat="0" w:count="377">
+  <w:latentStyles w:defLockedState="0" w:defUIPriority="99" w:defSemiHidden="0" w:defUnhideWhenUsed="0" w:defQFormat="0" w:count="376">
     <w:lsdException w:name="Normal" w:uiPriority="0" w:qFormat="1"/>
     <w:lsdException w:name="heading 1" w:uiPriority="9" w:qFormat="1"/>
     <w:lsdException w:name="heading 2" w:semiHidden="1" w:uiPriority="9" w:unhideWhenUsed="1"/>
@@ -10427,7 +10554,6 @@
     <w:lsdException w:name="Hashtag" w:semiHidden="1" w:unhideWhenUsed="1"/>
     <w:lsdException w:name="Unresolved Mention" w:semiHidden="1" w:unhideWhenUsed="1"/>
     <w:lsdException w:name="Smart Link" w:semiHidden="1" w:unhideWhenUsed="1"/>
-    <w:lsdException w:name="Smart Link Error" w:semiHidden="1" w:unhideWhenUsed="1"/>
   </w:latentStyles>
   <w:style w:type="paragraph" w:default="1" w:styleId="a">
     <w:name w:val="Normal"/>

</xml_diff>